<commit_message>
note on git URL
</commit_message>
<xml_diff>
--- a/lab_4/ApacheSpark-Introduction.docx
+++ b/lab_4/ApacheSpark-Introduction.docx
@@ -83,8 +83,6 @@
               </w:rPr>
               <w:t>4</w:t>
             </w:r>
-            <w:bookmarkStart w:id="0" w:name="_GoBack"/>
-            <w:bookmarkEnd w:id="0"/>
           </w:p>
         </w:tc>
         <w:tc>
@@ -429,8 +427,8 @@
           <w:szCs w:val="24"/>
         </w:rPr>
       </w:pPr>
-      <w:bookmarkStart w:id="1" w:name="h.i1wdscz5ztok" w:colFirst="0" w:colLast="0"/>
-      <w:bookmarkEnd w:id="1"/>
+      <w:bookmarkStart w:id="0" w:name="h.i1wdscz5ztok" w:colFirst="0" w:colLast="0"/>
+      <w:bookmarkEnd w:id="0"/>
       <w:r>
         <w:rPr>
           <w:rFonts w:asciiTheme="majorHAnsi" w:eastAsia="Times New Roman" w:hAnsiTheme="majorHAnsi"/>
@@ -1942,8 +1940,8 @@
       <w:pPr>
         <w:pStyle w:val="normal0"/>
       </w:pPr>
-      <w:bookmarkStart w:id="2" w:name="h.o59uwx6sscy1" w:colFirst="0" w:colLast="0"/>
-      <w:bookmarkEnd w:id="2"/>
+      <w:bookmarkStart w:id="1" w:name="h.o59uwx6sscy1" w:colFirst="0" w:colLast="0"/>
+      <w:bookmarkEnd w:id="1"/>
     </w:p>
     <w:p>
       <w:pPr>
@@ -3456,6 +3454,12 @@
     <w:p>
       <w:pPr>
         <w:pStyle w:val="normal0"/>
+        <w:rPr>
+          <w:rStyle w:val="Hyperlink"/>
+          <w:rFonts w:asciiTheme="majorHAnsi" w:hAnsiTheme="majorHAnsi"/>
+          <w:sz w:val="24"/>
+          <w:szCs w:val="24"/>
+        </w:rPr>
       </w:pPr>
       <w:r>
         <w:rPr>
@@ -3536,6 +3540,56 @@
     <w:p>
       <w:pPr>
         <w:pStyle w:val="normal0"/>
+        <w:rPr>
+          <w:rStyle w:val="Hyperlink"/>
+          <w:rFonts w:asciiTheme="majorHAnsi" w:hAnsiTheme="majorHAnsi"/>
+          <w:sz w:val="24"/>
+          <w:szCs w:val="24"/>
+        </w:rPr>
+      </w:pPr>
+    </w:p>
+    <w:p>
+      <w:pPr>
+        <w:pStyle w:val="normal0"/>
+        <w:ind w:left="720"/>
+        <w:rPr>
+          <w:i/>
+        </w:rPr>
+      </w:pPr>
+      <w:r>
+        <w:rPr>
+          <w:rStyle w:val="Hyperlink"/>
+          <w:rFonts w:asciiTheme="majorHAnsi" w:hAnsiTheme="majorHAnsi"/>
+          <w:i/>
+          <w:sz w:val="24"/>
+          <w:szCs w:val="24"/>
+        </w:rPr>
+        <w:t xml:space="preserve">Note: the URL may differ for you as we </w:t>
+      </w:r>
+      <w:r>
+        <w:rPr>
+          <w:rStyle w:val="Hyperlink"/>
+          <w:rFonts w:asciiTheme="majorHAnsi" w:hAnsiTheme="majorHAnsi"/>
+          <w:i/>
+          <w:sz w:val="24"/>
+          <w:szCs w:val="24"/>
+        </w:rPr>
+        <w:t>create</w:t>
+      </w:r>
+      <w:r>
+        <w:rPr>
+          <w:rStyle w:val="Hyperlink"/>
+          <w:rFonts w:asciiTheme="majorHAnsi" w:hAnsiTheme="majorHAnsi"/>
+          <w:i/>
+          <w:sz w:val="24"/>
+          <w:szCs w:val="24"/>
+        </w:rPr>
+        <w:t xml:space="preserve"> a new repository each semester.</w:t>
+      </w:r>
+    </w:p>
+    <w:p>
+      <w:pPr>
+        <w:pStyle w:val="normal0"/>
       </w:pPr>
     </w:p>
     <w:p>
@@ -4015,6 +4069,7 @@
         <w:pStyle w:val="code"/>
       </w:pPr>
       <w:r>
+        <w:lastRenderedPageBreak/>
         <w:t>Crimes_-_2001_to_present.csv</w:t>
       </w:r>
       <w:r>
@@ -4071,7 +4126,6 @@
         <w:pStyle w:val="code"/>
       </w:pPr>
       <w:r>
-        <w:lastRenderedPageBreak/>
         <w:tab/>
         <w:t>xab</w:t>
       </w:r>
@@ -5021,891 +5075,891 @@
           <w:sz w:val="24"/>
           <w:szCs w:val="24"/>
         </w:rPr>
+        <w:t xml:space="preserve">Otherwise go to the </w:t>
+      </w:r>
+      <w:r>
+        <w:rPr>
+          <w:rFonts w:ascii="Courier" w:hAnsi="Courier"/>
+          <w:sz w:val="24"/>
+          <w:szCs w:val="24"/>
+        </w:rPr>
+        <w:t>/bin</w:t>
+      </w:r>
+      <w:r>
+        <w:rPr>
+          <w:rFonts w:asciiTheme="majorHAnsi" w:hAnsiTheme="majorHAnsi"/>
+          <w:sz w:val="24"/>
+          <w:szCs w:val="24"/>
+        </w:rPr>
+        <w:t xml:space="preserve"> directory in the installation</w:t>
+      </w:r>
+      <w:r>
+        <w:rPr>
+          <w:rFonts w:asciiTheme="majorHAnsi" w:hAnsiTheme="majorHAnsi"/>
+          <w:sz w:val="24"/>
+          <w:szCs w:val="24"/>
+        </w:rPr>
+        <w:t xml:space="preserve"> (</w:t>
+      </w:r>
+      <w:r>
+        <w:rPr>
+          <w:rFonts w:ascii="Courier" w:hAnsi="Courier"/>
+          <w:sz w:val="24"/>
+          <w:szCs w:val="24"/>
+        </w:rPr>
+        <w:t>$SPARK_HOME</w:t>
+      </w:r>
+      <w:r>
+        <w:rPr>
+          <w:rFonts w:asciiTheme="majorHAnsi" w:hAnsiTheme="majorHAnsi"/>
+          <w:sz w:val="24"/>
+          <w:szCs w:val="24"/>
+        </w:rPr>
+        <w:t xml:space="preserve">) </w:t>
+      </w:r>
+      <w:r>
+        <w:rPr>
+          <w:rFonts w:asciiTheme="majorHAnsi" w:hAnsiTheme="majorHAnsi"/>
+          <w:sz w:val="24"/>
+          <w:szCs w:val="24"/>
+        </w:rPr>
+        <w:t>folder and type</w:t>
+      </w:r>
+      <w:r>
+        <w:rPr>
+          <w:rFonts w:asciiTheme="majorHAnsi" w:hAnsiTheme="majorHAnsi"/>
+          <w:sz w:val="24"/>
+          <w:szCs w:val="24"/>
+        </w:rPr>
+        <w:t xml:space="preserve"> the following:</w:t>
+      </w:r>
+    </w:p>
+    <w:p>
+      <w:pPr>
+        <w:pStyle w:val="normal0"/>
+      </w:pPr>
+    </w:p>
+    <w:p>
+      <w:pPr>
+        <w:pStyle w:val="code"/>
+      </w:pPr>
+      <w:r>
+        <w:t>$</w:t>
+      </w:r>
+      <w:r>
+        <w:t>./pyspark</w:t>
+      </w:r>
+    </w:p>
+    <w:p>
+      <w:pPr>
+        <w:pStyle w:val="code"/>
+      </w:pPr>
+    </w:p>
+    <w:p>
+      <w:pPr>
+        <w:rPr>
+          <w:rFonts w:asciiTheme="majorHAnsi" w:hAnsiTheme="majorHAnsi"/>
+          <w:sz w:val="24"/>
+          <w:szCs w:val="24"/>
+        </w:rPr>
+      </w:pPr>
+      <w:r>
+        <w:rPr>
+          <w:rFonts w:asciiTheme="majorHAnsi" w:hAnsiTheme="majorHAnsi"/>
+          <w:sz w:val="24"/>
+          <w:szCs w:val="24"/>
+        </w:rPr>
+        <w:t xml:space="preserve">In the </w:t>
+      </w:r>
+      <w:r>
+        <w:rPr>
+          <w:rFonts w:ascii="Courier" w:hAnsi="Courier"/>
+          <w:sz w:val="24"/>
+          <w:szCs w:val="24"/>
+        </w:rPr>
+        <w:t>pyspark</w:t>
+      </w:r>
+      <w:r>
+        <w:rPr>
+          <w:rFonts w:asciiTheme="majorHAnsi" w:hAnsiTheme="majorHAnsi"/>
+          <w:sz w:val="24"/>
+          <w:szCs w:val="24"/>
+        </w:rPr>
+        <w:t xml:space="preserve"> shell you can use </w:t>
+      </w:r>
+      <w:r>
+        <w:rPr>
+          <w:rFonts w:asciiTheme="majorHAnsi" w:hAnsiTheme="majorHAnsi"/>
+          <w:sz w:val="24"/>
+          <w:szCs w:val="24"/>
+        </w:rPr>
+        <w:t xml:space="preserve">Python </w:t>
+      </w:r>
+      <w:r>
+        <w:rPr>
+          <w:rFonts w:asciiTheme="majorHAnsi" w:hAnsiTheme="majorHAnsi"/>
+          <w:sz w:val="24"/>
+          <w:szCs w:val="24"/>
+        </w:rPr>
+        <w:t>instructions</w:t>
+      </w:r>
+      <w:r>
+        <w:rPr>
+          <w:rFonts w:asciiTheme="majorHAnsi" w:hAnsiTheme="majorHAnsi"/>
+          <w:sz w:val="24"/>
+          <w:szCs w:val="24"/>
+        </w:rPr>
+        <w:t xml:space="preserve"> and create RDDs. </w:t>
+      </w:r>
+      <w:r>
+        <w:rPr>
+          <w:rFonts w:asciiTheme="majorHAnsi" w:hAnsiTheme="majorHAnsi"/>
+          <w:sz w:val="24"/>
+          <w:szCs w:val="24"/>
+        </w:rPr>
+        <w:t>Y</w:t>
+      </w:r>
+      <w:r>
+        <w:rPr>
+          <w:rFonts w:asciiTheme="majorHAnsi" w:hAnsiTheme="majorHAnsi"/>
+          <w:sz w:val="24"/>
+          <w:szCs w:val="24"/>
+        </w:rPr>
+        <w:t xml:space="preserve">ou can </w:t>
+      </w:r>
+      <w:r>
+        <w:rPr>
+          <w:rFonts w:asciiTheme="majorHAnsi" w:hAnsiTheme="majorHAnsi"/>
+          <w:sz w:val="24"/>
+          <w:szCs w:val="24"/>
+        </w:rPr>
+        <w:t xml:space="preserve">also </w:t>
+      </w:r>
+      <w:r>
+        <w:rPr>
+          <w:rFonts w:asciiTheme="majorHAnsi" w:hAnsiTheme="majorHAnsi"/>
+          <w:sz w:val="24"/>
+          <w:szCs w:val="24"/>
+        </w:rPr>
+        <w:t>apply operations on RDDs</w:t>
+      </w:r>
+      <w:r>
+        <w:rPr>
+          <w:rFonts w:asciiTheme="majorHAnsi" w:hAnsiTheme="majorHAnsi"/>
+          <w:sz w:val="24"/>
+          <w:szCs w:val="24"/>
+        </w:rPr>
+        <w:t xml:space="preserve">. Create a </w:t>
+      </w:r>
+      <w:r>
+        <w:rPr>
+          <w:rFonts w:asciiTheme="majorHAnsi" w:hAnsiTheme="majorHAnsi"/>
+          <w:sz w:val="24"/>
+          <w:szCs w:val="24"/>
+        </w:rPr>
+        <w:t xml:space="preserve">Python </w:t>
+      </w:r>
+      <w:r>
+        <w:rPr>
+          <w:rFonts w:asciiTheme="majorHAnsi" w:hAnsiTheme="majorHAnsi"/>
+          <w:sz w:val="24"/>
+          <w:szCs w:val="24"/>
+        </w:rPr>
+        <w:t xml:space="preserve">variable with some value using </w:t>
+      </w:r>
+      <w:r>
+        <w:rPr>
+          <w:rFonts w:asciiTheme="majorHAnsi" w:hAnsiTheme="majorHAnsi"/>
+          <w:sz w:val="24"/>
+          <w:szCs w:val="24"/>
+        </w:rPr>
+        <w:t xml:space="preserve">the following </w:t>
+      </w:r>
+      <w:r>
+        <w:rPr>
+          <w:rFonts w:asciiTheme="majorHAnsi" w:hAnsiTheme="majorHAnsi"/>
+          <w:sz w:val="24"/>
+          <w:szCs w:val="24"/>
+        </w:rPr>
+        <w:t>command</w:t>
+      </w:r>
+      <w:r>
+        <w:rPr>
+          <w:rFonts w:asciiTheme="majorHAnsi" w:hAnsiTheme="majorHAnsi"/>
+          <w:sz w:val="24"/>
+          <w:szCs w:val="24"/>
+        </w:rPr>
+        <w:t xml:space="preserve"> (t</w:t>
+      </w:r>
+      <w:r>
+        <w:rPr>
+          <w:rFonts w:asciiTheme="majorHAnsi" w:hAnsiTheme="majorHAnsi"/>
+          <w:sz w:val="24"/>
+          <w:szCs w:val="24"/>
+        </w:rPr>
+        <w:t>his is plain old Python</w:t>
+      </w:r>
+      <w:r>
+        <w:rPr>
+          <w:rFonts w:asciiTheme="majorHAnsi" w:hAnsiTheme="majorHAnsi"/>
+          <w:sz w:val="24"/>
+          <w:szCs w:val="24"/>
+        </w:rPr>
+        <w:t>):</w:t>
+      </w:r>
+    </w:p>
+    <w:p/>
+    <w:p>
+      <w:pPr>
+        <w:pStyle w:val="code"/>
+      </w:pPr>
+      <w:r>
+        <w:t>&gt;&gt;&gt; x = [1,2,3,4,5,6,7,8,9];</w:t>
+      </w:r>
+    </w:p>
+    <w:p>
+      <w:pPr>
+        <w:pStyle w:val="code"/>
+      </w:pPr>
+      <w:r>
+        <w:t>&gt;&gt;&gt; print x</w:t>
+      </w:r>
+    </w:p>
+    <w:p>
+      <w:pPr>
+        <w:pStyle w:val="code"/>
+      </w:pPr>
+      <w:r>
+        <w:t>[1, 2, 3, 4, 5, 6, 7, 8, 9]</w:t>
+      </w:r>
+    </w:p>
+    <w:p>
+      <w:pPr>
+        <w:pStyle w:val="code"/>
+      </w:pPr>
+      <w:r>
+        <w:t>&gt;&gt;&gt; len(x)</w:t>
+      </w:r>
+    </w:p>
+    <w:p>
+      <w:pPr>
+        <w:pStyle w:val="code"/>
+      </w:pPr>
+      <w:r>
+        <w:t>9</w:t>
+      </w:r>
+    </w:p>
+    <w:p>
+      <w:pPr>
+        <w:pStyle w:val="code"/>
+      </w:pPr>
+    </w:p>
+    <w:p>
+      <w:pPr>
+        <w:pStyle w:val="normal0"/>
+        <w:rPr>
+          <w:rFonts w:asciiTheme="majorHAnsi" w:hAnsiTheme="majorHAnsi"/>
+          <w:sz w:val="24"/>
+          <w:szCs w:val="24"/>
+        </w:rPr>
+      </w:pPr>
+      <w:r>
+        <w:rPr>
+          <w:rFonts w:asciiTheme="majorHAnsi" w:hAnsiTheme="majorHAnsi"/>
+          <w:sz w:val="24"/>
+          <w:szCs w:val="24"/>
+        </w:rPr>
+        <w:t xml:space="preserve">A </w:t>
+      </w:r>
+      <w:r>
+        <w:rPr>
+          <w:rFonts w:asciiTheme="majorHAnsi" w:hAnsiTheme="majorHAnsi"/>
+          <w:sz w:val="24"/>
+          <w:szCs w:val="24"/>
+        </w:rPr>
+        <w:t xml:space="preserve">Spark </w:t>
+      </w:r>
+      <w:r>
+        <w:rPr>
+          <w:rFonts w:asciiTheme="majorHAnsi" w:hAnsiTheme="majorHAnsi"/>
+          <w:sz w:val="24"/>
+          <w:szCs w:val="24"/>
+        </w:rPr>
+        <w:t>c</w:t>
+      </w:r>
+      <w:r>
+        <w:rPr>
+          <w:rFonts w:asciiTheme="majorHAnsi" w:hAnsiTheme="majorHAnsi"/>
+          <w:sz w:val="24"/>
+          <w:szCs w:val="24"/>
+        </w:rPr>
+        <w:t xml:space="preserve">ontext </w:t>
+      </w:r>
+      <w:r>
+        <w:rPr>
+          <w:rFonts w:asciiTheme="majorHAnsi" w:hAnsiTheme="majorHAnsi"/>
+          <w:sz w:val="24"/>
+          <w:szCs w:val="24"/>
+        </w:rPr>
+        <w:t xml:space="preserve">is the “object” you use </w:t>
+      </w:r>
+      <w:r>
+        <w:rPr>
+          <w:rFonts w:asciiTheme="majorHAnsi" w:hAnsiTheme="majorHAnsi"/>
+          <w:sz w:val="24"/>
+          <w:szCs w:val="24"/>
+        </w:rPr>
+        <w:t xml:space="preserve">to refer to the </w:t>
+      </w:r>
+      <w:r>
+        <w:rPr>
+          <w:rFonts w:asciiTheme="majorHAnsi" w:hAnsiTheme="majorHAnsi"/>
+          <w:sz w:val="24"/>
+          <w:szCs w:val="24"/>
+        </w:rPr>
+        <w:t xml:space="preserve">Spark </w:t>
+      </w:r>
+      <w:r>
+        <w:rPr>
+          <w:rFonts w:asciiTheme="majorHAnsi" w:hAnsiTheme="majorHAnsi"/>
+          <w:sz w:val="24"/>
+          <w:szCs w:val="24"/>
+        </w:rPr>
+        <w:t>cluster. T</w:t>
+      </w:r>
+      <w:r>
+        <w:rPr>
+          <w:rFonts w:asciiTheme="majorHAnsi" w:hAnsiTheme="majorHAnsi"/>
+          <w:sz w:val="24"/>
+          <w:szCs w:val="24"/>
+        </w:rPr>
+        <w:t xml:space="preserve">ype </w:t>
+      </w:r>
+      <w:r>
+        <w:rPr>
+          <w:rFonts w:ascii="Courier" w:hAnsi="Courier"/>
+          <w:sz w:val="24"/>
+          <w:szCs w:val="24"/>
+        </w:rPr>
+        <w:t>sc</w:t>
+      </w:r>
+      <w:r>
+        <w:rPr>
+          <w:rFonts w:asciiTheme="majorHAnsi" w:hAnsiTheme="majorHAnsi"/>
+          <w:sz w:val="24"/>
+          <w:szCs w:val="24"/>
+        </w:rPr>
+        <w:t xml:space="preserve"> to verify you </w:t>
+      </w:r>
+      <w:r>
+        <w:rPr>
+          <w:rFonts w:asciiTheme="majorHAnsi" w:hAnsiTheme="majorHAnsi"/>
+          <w:sz w:val="24"/>
+          <w:szCs w:val="24"/>
+        </w:rPr>
+        <w:t xml:space="preserve">have </w:t>
+      </w:r>
+      <w:r>
+        <w:rPr>
+          <w:rFonts w:asciiTheme="majorHAnsi" w:hAnsiTheme="majorHAnsi"/>
+          <w:sz w:val="24"/>
+          <w:szCs w:val="24"/>
+        </w:rPr>
+        <w:t>one</w:t>
+      </w:r>
+      <w:r>
+        <w:rPr>
+          <w:rFonts w:asciiTheme="majorHAnsi" w:hAnsiTheme="majorHAnsi"/>
+          <w:sz w:val="24"/>
+          <w:szCs w:val="24"/>
+        </w:rPr>
+        <w:t xml:space="preserve"> already in you</w:t>
+      </w:r>
+      <w:r>
+        <w:rPr>
+          <w:rFonts w:asciiTheme="majorHAnsi" w:hAnsiTheme="majorHAnsi"/>
+          <w:sz w:val="24"/>
+          <w:szCs w:val="24"/>
+        </w:rPr>
+        <w:t>r</w:t>
+      </w:r>
+      <w:r>
+        <w:rPr>
+          <w:rFonts w:asciiTheme="majorHAnsi" w:hAnsiTheme="majorHAnsi"/>
+          <w:sz w:val="24"/>
+          <w:szCs w:val="24"/>
+        </w:rPr>
+        <w:t xml:space="preserve"> Python shell</w:t>
+      </w:r>
+      <w:r>
+        <w:rPr>
+          <w:rFonts w:asciiTheme="majorHAnsi" w:hAnsiTheme="majorHAnsi"/>
+          <w:sz w:val="24"/>
+          <w:szCs w:val="24"/>
+        </w:rPr>
+        <w:t>:</w:t>
+      </w:r>
+    </w:p>
+    <w:p>
+      <w:pPr>
+        <w:pStyle w:val="normal0"/>
+      </w:pPr>
+    </w:p>
+    <w:p>
+      <w:pPr>
+        <w:pStyle w:val="code"/>
+      </w:pPr>
+      <w:r>
+        <w:t>&gt;&gt;&gt; sc</w:t>
+      </w:r>
+    </w:p>
+    <w:p>
+      <w:pPr>
+        <w:pStyle w:val="code"/>
+      </w:pPr>
+      <w:r>
+        <w:t>&lt;pyspark.context.SparkContext object at 0x1063b3410&gt;</w:t>
+      </w:r>
+    </w:p>
+    <w:p>
+      <w:pPr>
+        <w:pStyle w:val="normal0"/>
+      </w:pPr>
+    </w:p>
+    <w:p>
+      <w:pPr>
+        <w:pStyle w:val="normal0"/>
+      </w:pPr>
+      <w:r>
+        <w:rPr>
+          <w:rFonts w:asciiTheme="majorHAnsi" w:hAnsiTheme="majorHAnsi"/>
+          <w:sz w:val="24"/>
+          <w:szCs w:val="24"/>
+        </w:rPr>
+        <w:t xml:space="preserve">So far you </w:t>
+      </w:r>
+      <w:r>
+        <w:rPr>
+          <w:rFonts w:asciiTheme="majorHAnsi" w:hAnsiTheme="majorHAnsi"/>
+          <w:sz w:val="24"/>
+          <w:szCs w:val="24"/>
+        </w:rPr>
+        <w:t xml:space="preserve">have </w:t>
+      </w:r>
+      <w:r>
+        <w:rPr>
+          <w:rFonts w:asciiTheme="majorHAnsi" w:hAnsiTheme="majorHAnsi"/>
+          <w:sz w:val="24"/>
+          <w:szCs w:val="24"/>
+        </w:rPr>
+        <w:t xml:space="preserve">used </w:t>
+      </w:r>
+      <w:r>
+        <w:rPr>
+          <w:rFonts w:asciiTheme="majorHAnsi" w:hAnsiTheme="majorHAnsi"/>
+          <w:sz w:val="24"/>
+          <w:szCs w:val="24"/>
+        </w:rPr>
+        <w:t xml:space="preserve">only </w:t>
+      </w:r>
+      <w:r>
+        <w:rPr>
+          <w:rFonts w:asciiTheme="majorHAnsi" w:hAnsiTheme="majorHAnsi"/>
+          <w:sz w:val="24"/>
+          <w:szCs w:val="24"/>
+        </w:rPr>
+        <w:t>Python statements</w:t>
+      </w:r>
+      <w:r>
+        <w:rPr>
+          <w:rFonts w:asciiTheme="majorHAnsi" w:hAnsiTheme="majorHAnsi"/>
+          <w:sz w:val="24"/>
+          <w:szCs w:val="24"/>
+        </w:rPr>
+        <w:t xml:space="preserve"> and checked </w:t>
+      </w:r>
+      <w:r>
+        <w:rPr>
+          <w:rFonts w:asciiTheme="majorHAnsi" w:hAnsiTheme="majorHAnsi"/>
+          <w:sz w:val="24"/>
+          <w:szCs w:val="24"/>
+        </w:rPr>
+        <w:t xml:space="preserve">that </w:t>
+      </w:r>
+      <w:r>
+        <w:rPr>
+          <w:rFonts w:asciiTheme="majorHAnsi" w:hAnsiTheme="majorHAnsi"/>
+          <w:sz w:val="24"/>
+          <w:szCs w:val="24"/>
+        </w:rPr>
+        <w:t xml:space="preserve">you have a Spark </w:t>
+      </w:r>
+      <w:r>
+        <w:rPr>
+          <w:rFonts w:asciiTheme="majorHAnsi" w:hAnsiTheme="majorHAnsi"/>
+          <w:sz w:val="24"/>
+          <w:szCs w:val="24"/>
+        </w:rPr>
+        <w:t>context</w:t>
+      </w:r>
+      <w:r>
+        <w:rPr>
+          <w:rFonts w:asciiTheme="majorHAnsi" w:hAnsiTheme="majorHAnsi"/>
+          <w:sz w:val="24"/>
+          <w:szCs w:val="24"/>
+        </w:rPr>
+        <w:t xml:space="preserve">. </w:t>
+      </w:r>
+      <w:r>
+        <w:rPr>
+          <w:rFonts w:asciiTheme="majorHAnsi" w:hAnsiTheme="majorHAnsi"/>
+          <w:sz w:val="24"/>
+          <w:szCs w:val="24"/>
+        </w:rPr>
+        <w:t xml:space="preserve">You can </w:t>
+      </w:r>
+      <w:r>
+        <w:rPr>
+          <w:rFonts w:asciiTheme="majorHAnsi" w:hAnsiTheme="majorHAnsi"/>
+          <w:sz w:val="24"/>
+          <w:szCs w:val="24"/>
+        </w:rPr>
+        <w:t xml:space="preserve">use the Spark context to </w:t>
+      </w:r>
+      <w:r>
+        <w:rPr>
+          <w:rFonts w:asciiTheme="majorHAnsi" w:hAnsiTheme="majorHAnsi"/>
+          <w:sz w:val="24"/>
+          <w:szCs w:val="24"/>
+        </w:rPr>
+        <w:t xml:space="preserve">create a Spark RDD from </w:t>
+      </w:r>
+      <w:r>
+        <w:rPr>
+          <w:rFonts w:asciiTheme="majorHAnsi" w:hAnsiTheme="majorHAnsi"/>
+          <w:sz w:val="24"/>
+          <w:szCs w:val="24"/>
+        </w:rPr>
+        <w:t>Python</w:t>
+      </w:r>
+      <w:r>
+        <w:rPr>
+          <w:rFonts w:asciiTheme="majorHAnsi" w:hAnsiTheme="majorHAnsi"/>
+          <w:sz w:val="24"/>
+          <w:szCs w:val="24"/>
+        </w:rPr>
+        <w:t xml:space="preserve"> d</w:t>
+      </w:r>
+      <w:r>
+        <w:rPr>
+          <w:rFonts w:asciiTheme="majorHAnsi" w:hAnsiTheme="majorHAnsi"/>
+          <w:sz w:val="24"/>
+          <w:szCs w:val="24"/>
+        </w:rPr>
+        <w:t>ata using the command</w:t>
+      </w:r>
+      <w:r>
+        <w:t xml:space="preserve"> </w:t>
+      </w:r>
+      <w:r>
+        <w:rPr>
+          <w:rFonts w:ascii="Courier" w:hAnsi="Courier"/>
+          <w:sz w:val="24"/>
+          <w:szCs w:val="24"/>
+        </w:rPr>
+        <w:t>parallelize</w:t>
+      </w:r>
+      <w:r>
+        <w:t>.</w:t>
+      </w:r>
+      <w:r>
+        <w:t xml:space="preserve"> </w:t>
+      </w:r>
+    </w:p>
+    <w:p>
+      <w:pPr>
+        <w:pStyle w:val="normal0"/>
+      </w:pPr>
+    </w:p>
+    <w:p>
+      <w:pPr>
+        <w:pStyle w:val="code"/>
+      </w:pPr>
+      <w:r>
+        <w:t>&gt;&gt;&gt; distData = sc.parallelize(x);</w:t>
+      </w:r>
+    </w:p>
+    <w:p>
+      <w:pPr>
+        <w:pStyle w:val="code"/>
+      </w:pPr>
+      <w:r>
+        <w:t>&gt;&gt;&gt; print distData;</w:t>
+      </w:r>
+    </w:p>
+    <w:p>
+      <w:pPr>
+        <w:pStyle w:val="code"/>
+      </w:pPr>
+      <w:r>
+        <w:t>ParallelCollectionRDD[0] at parallelize at PythonRDD.scala:391</w:t>
+      </w:r>
+    </w:p>
+    <w:p>
+      <w:pPr>
+        <w:pStyle w:val="code"/>
+      </w:pPr>
+    </w:p>
+    <w:p>
+      <w:pPr>
+        <w:rPr>
+          <w:rFonts w:asciiTheme="majorHAnsi" w:hAnsiTheme="majorHAnsi"/>
+          <w:sz w:val="24"/>
+          <w:szCs w:val="24"/>
+        </w:rPr>
+      </w:pPr>
+      <w:r>
+        <w:rPr>
+          <w:rFonts w:asciiTheme="majorHAnsi" w:hAnsiTheme="majorHAnsi"/>
+          <w:sz w:val="24"/>
+          <w:szCs w:val="24"/>
+        </w:rPr>
+        <w:t xml:space="preserve">The Spark </w:t>
+      </w:r>
+      <w:r>
+        <w:rPr>
+          <w:rFonts w:asciiTheme="majorHAnsi" w:hAnsiTheme="majorHAnsi"/>
+          <w:sz w:val="24"/>
+          <w:szCs w:val="24"/>
+        </w:rPr>
+        <w:t xml:space="preserve">context </w:t>
+      </w:r>
+      <w:r>
+        <w:rPr>
+          <w:rFonts w:ascii="Courier" w:hAnsi="Courier"/>
+          <w:sz w:val="24"/>
+          <w:szCs w:val="24"/>
+        </w:rPr>
+        <w:t>parallelize</w:t>
+      </w:r>
+      <w:r>
+        <w:rPr>
+          <w:rFonts w:asciiTheme="majorHAnsi" w:hAnsiTheme="majorHAnsi"/>
+          <w:sz w:val="24"/>
+          <w:szCs w:val="24"/>
+        </w:rPr>
+        <w:t xml:space="preserve"> action is used to take local programming collections and create RDDs from them. In this case</w:t>
+      </w:r>
+      <w:r>
+        <w:rPr>
+          <w:rFonts w:asciiTheme="majorHAnsi" w:hAnsiTheme="majorHAnsi"/>
+          <w:sz w:val="24"/>
+          <w:szCs w:val="24"/>
+        </w:rPr>
+        <w:t>,</w:t>
+      </w:r>
+      <w:r>
+        <w:rPr>
+          <w:rFonts w:asciiTheme="majorHAnsi" w:hAnsiTheme="majorHAnsi"/>
+          <w:sz w:val="24"/>
+          <w:szCs w:val="24"/>
+        </w:rPr>
+        <w:t xml:space="preserve"> we created a RDD from </w:t>
+      </w:r>
+      <w:r>
+        <w:rPr>
+          <w:rFonts w:asciiTheme="majorHAnsi" w:hAnsiTheme="majorHAnsi"/>
+          <w:sz w:val="24"/>
+          <w:szCs w:val="24"/>
+        </w:rPr>
+        <w:t>a</w:t>
+      </w:r>
+      <w:r>
+        <w:rPr>
+          <w:rFonts w:asciiTheme="majorHAnsi" w:hAnsiTheme="majorHAnsi"/>
+          <w:sz w:val="24"/>
+          <w:szCs w:val="24"/>
+        </w:rPr>
+        <w:t xml:space="preserve"> Python array.</w:t>
+      </w:r>
+    </w:p>
+    <w:p/>
+    <w:p>
+      <w:pPr>
+        <w:rPr>
+          <w:rFonts w:asciiTheme="majorHAnsi" w:hAnsiTheme="majorHAnsi"/>
+          <w:sz w:val="24"/>
+          <w:szCs w:val="24"/>
+        </w:rPr>
+      </w:pPr>
+      <w:r>
+        <w:rPr>
+          <w:rFonts w:asciiTheme="majorHAnsi" w:hAnsiTheme="majorHAnsi"/>
+          <w:sz w:val="24"/>
+          <w:szCs w:val="24"/>
+        </w:rPr>
+        <w:t xml:space="preserve">The resulting value of the </w:t>
+      </w:r>
+      <w:r>
+        <w:rPr>
+          <w:rFonts w:ascii="Courier" w:hAnsi="Courier"/>
+          <w:sz w:val="24"/>
+          <w:szCs w:val="24"/>
+        </w:rPr>
+        <w:t>distData</w:t>
+      </w:r>
+      <w:r>
+        <w:rPr>
+          <w:rFonts w:asciiTheme="majorHAnsi" w:hAnsiTheme="majorHAnsi"/>
+          <w:sz w:val="24"/>
+          <w:szCs w:val="24"/>
+        </w:rPr>
+        <w:t xml:space="preserve"> </w:t>
+      </w:r>
+      <w:r>
+        <w:rPr>
+          <w:rFonts w:asciiTheme="majorHAnsi" w:hAnsiTheme="majorHAnsi"/>
+          <w:sz w:val="24"/>
+          <w:szCs w:val="24"/>
+        </w:rPr>
+        <w:t xml:space="preserve">variable </w:t>
+      </w:r>
+      <w:r>
+        <w:rPr>
+          <w:rFonts w:asciiTheme="majorHAnsi" w:hAnsiTheme="majorHAnsi"/>
+          <w:sz w:val="24"/>
+          <w:szCs w:val="24"/>
+        </w:rPr>
+        <w:t xml:space="preserve">is an RDD representation. Try </w:t>
+      </w:r>
+      <w:r>
+        <w:rPr>
+          <w:rFonts w:asciiTheme="majorHAnsi" w:hAnsiTheme="majorHAnsi"/>
+          <w:sz w:val="24"/>
+          <w:szCs w:val="24"/>
+        </w:rPr>
+        <w:t xml:space="preserve">running </w:t>
+      </w:r>
+      <w:r>
+        <w:rPr>
+          <w:rFonts w:ascii="Courier" w:hAnsi="Courier"/>
+          <w:sz w:val="24"/>
+          <w:szCs w:val="24"/>
+        </w:rPr>
+        <w:t>len(distData)</w:t>
+      </w:r>
+      <w:r>
+        <w:rPr>
+          <w:rFonts w:asciiTheme="majorHAnsi" w:hAnsiTheme="majorHAnsi"/>
+          <w:sz w:val="24"/>
+          <w:szCs w:val="24"/>
+        </w:rPr>
+        <w:t xml:space="preserve">; </w:t>
+      </w:r>
+      <w:r>
+        <w:rPr>
+          <w:rFonts w:asciiTheme="majorHAnsi" w:hAnsiTheme="majorHAnsi"/>
+          <w:sz w:val="24"/>
+          <w:szCs w:val="24"/>
+        </w:rPr>
+        <w:t>what happens</w:t>
+      </w:r>
+      <w:r>
+        <w:rPr>
+          <w:rFonts w:asciiTheme="majorHAnsi" w:hAnsiTheme="majorHAnsi"/>
+          <w:sz w:val="24"/>
+          <w:szCs w:val="24"/>
+        </w:rPr>
+        <w:t>,</w:t>
+      </w:r>
+      <w:r>
+        <w:rPr>
+          <w:rFonts w:asciiTheme="majorHAnsi" w:hAnsiTheme="majorHAnsi"/>
+          <w:sz w:val="24"/>
+          <w:szCs w:val="24"/>
+        </w:rPr>
+        <w:t xml:space="preserve"> and why? To count </w:t>
+      </w:r>
+      <w:r>
+        <w:rPr>
+          <w:rFonts w:asciiTheme="majorHAnsi" w:hAnsiTheme="majorHAnsi"/>
+          <w:sz w:val="24"/>
+          <w:szCs w:val="24"/>
+        </w:rPr>
+        <w:t xml:space="preserve">elements in an RDD you need to use RDD actions. You can find a list of </w:t>
+      </w:r>
+      <w:r>
+        <w:rPr>
+          <w:rFonts w:asciiTheme="majorHAnsi" w:hAnsiTheme="majorHAnsi"/>
+          <w:sz w:val="24"/>
+          <w:szCs w:val="24"/>
+        </w:rPr>
+        <w:t xml:space="preserve">available </w:t>
+      </w:r>
+      <w:r>
+        <w:rPr>
+          <w:rFonts w:asciiTheme="majorHAnsi" w:hAnsiTheme="majorHAnsi"/>
+          <w:sz w:val="24"/>
+          <w:szCs w:val="24"/>
+        </w:rPr>
+        <w:t>actions in the programming guide. To count the elements</w:t>
+      </w:r>
+      <w:r>
+        <w:rPr>
+          <w:rFonts w:asciiTheme="majorHAnsi" w:hAnsiTheme="majorHAnsi"/>
+          <w:sz w:val="24"/>
+          <w:szCs w:val="24"/>
+        </w:rPr>
+        <w:t>,</w:t>
+      </w:r>
+      <w:r>
+        <w:rPr>
+          <w:rFonts w:asciiTheme="majorHAnsi" w:hAnsiTheme="majorHAnsi"/>
+          <w:sz w:val="24"/>
+          <w:szCs w:val="24"/>
+        </w:rPr>
+        <w:t xml:space="preserve"> you use the </w:t>
+      </w:r>
+      <w:r>
+        <w:rPr>
+          <w:rFonts w:ascii="Courier" w:hAnsi="Courier"/>
+          <w:sz w:val="24"/>
+          <w:szCs w:val="24"/>
+        </w:rPr>
+        <w:t>count()</w:t>
+      </w:r>
+      <w:r>
+        <w:rPr>
+          <w:rFonts w:asciiTheme="majorHAnsi" w:hAnsiTheme="majorHAnsi"/>
+          <w:sz w:val="24"/>
+          <w:szCs w:val="24"/>
+        </w:rPr>
+        <w:t xml:space="preserve"> action. Try the following:</w:t>
+      </w:r>
+    </w:p>
+    <w:p/>
+    <w:p>
+      <w:pPr>
+        <w:pStyle w:val="code"/>
+      </w:pPr>
+      <w:r>
+        <w:t>&gt;&gt;&gt; nx=distData.count()</w:t>
+      </w:r>
+    </w:p>
+    <w:p>
+      <w:pPr>
+        <w:pStyle w:val="code"/>
+      </w:pPr>
+      <w:r>
+        <w:t>&gt;&gt;&gt; print nx</w:t>
+      </w:r>
+    </w:p>
+    <w:p>
+      <w:pPr>
+        <w:pStyle w:val="code"/>
+      </w:pPr>
+      <w:r>
         <w:lastRenderedPageBreak/>
-        <w:t xml:space="preserve">Otherwise go to the </w:t>
-      </w:r>
-      <w:r>
-        <w:rPr>
-          <w:rFonts w:ascii="Courier" w:hAnsi="Courier"/>
-          <w:sz w:val="24"/>
-          <w:szCs w:val="24"/>
-        </w:rPr>
-        <w:t>/bin</w:t>
-      </w:r>
-      <w:r>
-        <w:rPr>
-          <w:rFonts w:asciiTheme="majorHAnsi" w:hAnsiTheme="majorHAnsi"/>
-          <w:sz w:val="24"/>
-          <w:szCs w:val="24"/>
-        </w:rPr>
-        <w:t xml:space="preserve"> directory in the installation</w:t>
-      </w:r>
-      <w:r>
-        <w:rPr>
-          <w:rFonts w:asciiTheme="majorHAnsi" w:hAnsiTheme="majorHAnsi"/>
-          <w:sz w:val="24"/>
-          <w:szCs w:val="24"/>
-        </w:rPr>
-        <w:t xml:space="preserve"> (</w:t>
-      </w:r>
-      <w:r>
-        <w:rPr>
-          <w:rFonts w:ascii="Courier" w:hAnsi="Courier"/>
-          <w:sz w:val="24"/>
-          <w:szCs w:val="24"/>
-        </w:rPr>
-        <w:t>$SPARK_HOME</w:t>
-      </w:r>
-      <w:r>
-        <w:rPr>
-          <w:rFonts w:asciiTheme="majorHAnsi" w:hAnsiTheme="majorHAnsi"/>
-          <w:sz w:val="24"/>
-          <w:szCs w:val="24"/>
-        </w:rPr>
-        <w:t xml:space="preserve">) </w:t>
-      </w:r>
-      <w:r>
-        <w:rPr>
-          <w:rFonts w:asciiTheme="majorHAnsi" w:hAnsiTheme="majorHAnsi"/>
-          <w:sz w:val="24"/>
-          <w:szCs w:val="24"/>
-        </w:rPr>
-        <w:t>folder and type</w:t>
-      </w:r>
-      <w:r>
-        <w:rPr>
-          <w:rFonts w:asciiTheme="majorHAnsi" w:hAnsiTheme="majorHAnsi"/>
-          <w:sz w:val="24"/>
-          <w:szCs w:val="24"/>
-        </w:rPr>
-        <w:t xml:space="preserve"> the following:</w:t>
-      </w:r>
-    </w:p>
-    <w:p>
-      <w:pPr>
-        <w:pStyle w:val="normal0"/>
-      </w:pPr>
-    </w:p>
-    <w:p>
-      <w:pPr>
-        <w:pStyle w:val="code"/>
-      </w:pPr>
-      <w:r>
-        <w:t>$</w:t>
-      </w:r>
-      <w:r>
-        <w:t>./pyspark</w:t>
-      </w:r>
-    </w:p>
-    <w:p>
-      <w:pPr>
-        <w:pStyle w:val="code"/>
-      </w:pPr>
-    </w:p>
-    <w:p>
-      <w:pPr>
-        <w:rPr>
-          <w:rFonts w:asciiTheme="majorHAnsi" w:hAnsiTheme="majorHAnsi"/>
-          <w:sz w:val="24"/>
-          <w:szCs w:val="24"/>
-        </w:rPr>
-      </w:pPr>
-      <w:r>
-        <w:rPr>
-          <w:rFonts w:asciiTheme="majorHAnsi" w:hAnsiTheme="majorHAnsi"/>
-          <w:sz w:val="24"/>
-          <w:szCs w:val="24"/>
-        </w:rPr>
-        <w:t xml:space="preserve">In the </w:t>
-      </w:r>
-      <w:r>
-        <w:rPr>
-          <w:rFonts w:ascii="Courier" w:hAnsi="Courier"/>
-          <w:sz w:val="24"/>
-          <w:szCs w:val="24"/>
-        </w:rPr>
-        <w:t>pyspark</w:t>
-      </w:r>
-      <w:r>
-        <w:rPr>
-          <w:rFonts w:asciiTheme="majorHAnsi" w:hAnsiTheme="majorHAnsi"/>
-          <w:sz w:val="24"/>
-          <w:szCs w:val="24"/>
-        </w:rPr>
-        <w:t xml:space="preserve"> shell you can use </w:t>
-      </w:r>
-      <w:r>
-        <w:rPr>
-          <w:rFonts w:asciiTheme="majorHAnsi" w:hAnsiTheme="majorHAnsi"/>
-          <w:sz w:val="24"/>
-          <w:szCs w:val="24"/>
-        </w:rPr>
-        <w:t xml:space="preserve">Python </w:t>
-      </w:r>
-      <w:r>
-        <w:rPr>
-          <w:rFonts w:asciiTheme="majorHAnsi" w:hAnsiTheme="majorHAnsi"/>
-          <w:sz w:val="24"/>
-          <w:szCs w:val="24"/>
-        </w:rPr>
-        <w:t>instructions</w:t>
-      </w:r>
-      <w:r>
-        <w:rPr>
-          <w:rFonts w:asciiTheme="majorHAnsi" w:hAnsiTheme="majorHAnsi"/>
-          <w:sz w:val="24"/>
-          <w:szCs w:val="24"/>
-        </w:rPr>
-        <w:t xml:space="preserve"> and create RDDs. </w:t>
-      </w:r>
-      <w:r>
-        <w:rPr>
-          <w:rFonts w:asciiTheme="majorHAnsi" w:hAnsiTheme="majorHAnsi"/>
-          <w:sz w:val="24"/>
-          <w:szCs w:val="24"/>
-        </w:rPr>
-        <w:t>Y</w:t>
-      </w:r>
-      <w:r>
-        <w:rPr>
-          <w:rFonts w:asciiTheme="majorHAnsi" w:hAnsiTheme="majorHAnsi"/>
-          <w:sz w:val="24"/>
-          <w:szCs w:val="24"/>
-        </w:rPr>
-        <w:t xml:space="preserve">ou can </w:t>
-      </w:r>
-      <w:r>
-        <w:rPr>
-          <w:rFonts w:asciiTheme="majorHAnsi" w:hAnsiTheme="majorHAnsi"/>
-          <w:sz w:val="24"/>
-          <w:szCs w:val="24"/>
-        </w:rPr>
-        <w:t xml:space="preserve">also </w:t>
-      </w:r>
-      <w:r>
-        <w:rPr>
-          <w:rFonts w:asciiTheme="majorHAnsi" w:hAnsiTheme="majorHAnsi"/>
-          <w:sz w:val="24"/>
-          <w:szCs w:val="24"/>
-        </w:rPr>
-        <w:t>apply operations on RDDs</w:t>
-      </w:r>
-      <w:r>
-        <w:rPr>
-          <w:rFonts w:asciiTheme="majorHAnsi" w:hAnsiTheme="majorHAnsi"/>
-          <w:sz w:val="24"/>
-          <w:szCs w:val="24"/>
-        </w:rPr>
-        <w:t xml:space="preserve">. Create a </w:t>
-      </w:r>
-      <w:r>
-        <w:rPr>
-          <w:rFonts w:asciiTheme="majorHAnsi" w:hAnsiTheme="majorHAnsi"/>
-          <w:sz w:val="24"/>
-          <w:szCs w:val="24"/>
-        </w:rPr>
-        <w:t xml:space="preserve">Python </w:t>
-      </w:r>
-      <w:r>
-        <w:rPr>
-          <w:rFonts w:asciiTheme="majorHAnsi" w:hAnsiTheme="majorHAnsi"/>
-          <w:sz w:val="24"/>
-          <w:szCs w:val="24"/>
-        </w:rPr>
-        <w:t xml:space="preserve">variable with some value using </w:t>
-      </w:r>
-      <w:r>
-        <w:rPr>
-          <w:rFonts w:asciiTheme="majorHAnsi" w:hAnsiTheme="majorHAnsi"/>
-          <w:sz w:val="24"/>
-          <w:szCs w:val="24"/>
-        </w:rPr>
-        <w:t xml:space="preserve">the following </w:t>
-      </w:r>
-      <w:r>
-        <w:rPr>
-          <w:rFonts w:asciiTheme="majorHAnsi" w:hAnsiTheme="majorHAnsi"/>
-          <w:sz w:val="24"/>
-          <w:szCs w:val="24"/>
-        </w:rPr>
-        <w:t>command</w:t>
-      </w:r>
-      <w:r>
-        <w:rPr>
-          <w:rFonts w:asciiTheme="majorHAnsi" w:hAnsiTheme="majorHAnsi"/>
-          <w:sz w:val="24"/>
-          <w:szCs w:val="24"/>
-        </w:rPr>
-        <w:t xml:space="preserve"> (t</w:t>
-      </w:r>
-      <w:r>
-        <w:rPr>
-          <w:rFonts w:asciiTheme="majorHAnsi" w:hAnsiTheme="majorHAnsi"/>
-          <w:sz w:val="24"/>
-          <w:szCs w:val="24"/>
-        </w:rPr>
-        <w:t>his is plain old Python</w:t>
-      </w:r>
-      <w:r>
-        <w:rPr>
-          <w:rFonts w:asciiTheme="majorHAnsi" w:hAnsiTheme="majorHAnsi"/>
-          <w:sz w:val="24"/>
-          <w:szCs w:val="24"/>
-        </w:rPr>
-        <w:t>):</w:t>
-      </w:r>
-    </w:p>
-    <w:p/>
-    <w:p>
-      <w:pPr>
-        <w:pStyle w:val="code"/>
-      </w:pPr>
-      <w:r>
-        <w:t>&gt;&gt;&gt; x = [1,2,3,4,5,6,7,8,9];</w:t>
-      </w:r>
-    </w:p>
-    <w:p>
-      <w:pPr>
-        <w:pStyle w:val="code"/>
-      </w:pPr>
-      <w:r>
-        <w:t>&gt;&gt;&gt; print x</w:t>
-      </w:r>
-    </w:p>
-    <w:p>
-      <w:pPr>
-        <w:pStyle w:val="code"/>
-      </w:pPr>
-      <w:r>
-        <w:t>[1, 2, 3, 4, 5, 6, 7, 8, 9]</w:t>
-      </w:r>
-    </w:p>
-    <w:p>
-      <w:pPr>
-        <w:pStyle w:val="code"/>
-      </w:pPr>
-      <w:r>
-        <w:t>&gt;&gt;&gt; len(x)</w:t>
-      </w:r>
-    </w:p>
-    <w:p>
-      <w:pPr>
-        <w:pStyle w:val="code"/>
-      </w:pPr>
-      <w:r>
-        <w:t>9</w:t>
-      </w:r>
-    </w:p>
-    <w:p>
-      <w:pPr>
-        <w:pStyle w:val="code"/>
-      </w:pPr>
-    </w:p>
-    <w:p>
-      <w:pPr>
-        <w:pStyle w:val="normal0"/>
-        <w:rPr>
-          <w:rFonts w:asciiTheme="majorHAnsi" w:hAnsiTheme="majorHAnsi"/>
-          <w:sz w:val="24"/>
-          <w:szCs w:val="24"/>
-        </w:rPr>
-      </w:pPr>
-      <w:r>
-        <w:rPr>
-          <w:rFonts w:asciiTheme="majorHAnsi" w:hAnsiTheme="majorHAnsi"/>
-          <w:sz w:val="24"/>
-          <w:szCs w:val="24"/>
-        </w:rPr>
-        <w:t xml:space="preserve">A </w:t>
-      </w:r>
-      <w:r>
-        <w:rPr>
-          <w:rFonts w:asciiTheme="majorHAnsi" w:hAnsiTheme="majorHAnsi"/>
-          <w:sz w:val="24"/>
-          <w:szCs w:val="24"/>
-        </w:rPr>
-        <w:t xml:space="preserve">Spark </w:t>
-      </w:r>
-      <w:r>
-        <w:rPr>
-          <w:rFonts w:asciiTheme="majorHAnsi" w:hAnsiTheme="majorHAnsi"/>
-          <w:sz w:val="24"/>
-          <w:szCs w:val="24"/>
-        </w:rPr>
-        <w:t>c</w:t>
-      </w:r>
-      <w:r>
-        <w:rPr>
-          <w:rFonts w:asciiTheme="majorHAnsi" w:hAnsiTheme="majorHAnsi"/>
-          <w:sz w:val="24"/>
-          <w:szCs w:val="24"/>
-        </w:rPr>
-        <w:t xml:space="preserve">ontext </w:t>
-      </w:r>
-      <w:r>
-        <w:rPr>
-          <w:rFonts w:asciiTheme="majorHAnsi" w:hAnsiTheme="majorHAnsi"/>
-          <w:sz w:val="24"/>
-          <w:szCs w:val="24"/>
-        </w:rPr>
-        <w:t xml:space="preserve">is the “object” you use </w:t>
-      </w:r>
-      <w:r>
-        <w:rPr>
-          <w:rFonts w:asciiTheme="majorHAnsi" w:hAnsiTheme="majorHAnsi"/>
-          <w:sz w:val="24"/>
-          <w:szCs w:val="24"/>
-        </w:rPr>
-        <w:t xml:space="preserve">to refer to the </w:t>
-      </w:r>
-      <w:r>
-        <w:rPr>
-          <w:rFonts w:asciiTheme="majorHAnsi" w:hAnsiTheme="majorHAnsi"/>
-          <w:sz w:val="24"/>
-          <w:szCs w:val="24"/>
-        </w:rPr>
-        <w:t xml:space="preserve">Spark </w:t>
-      </w:r>
-      <w:r>
-        <w:rPr>
-          <w:rFonts w:asciiTheme="majorHAnsi" w:hAnsiTheme="majorHAnsi"/>
-          <w:sz w:val="24"/>
-          <w:szCs w:val="24"/>
-        </w:rPr>
-        <w:t>cluster. T</w:t>
-      </w:r>
-      <w:r>
-        <w:rPr>
-          <w:rFonts w:asciiTheme="majorHAnsi" w:hAnsiTheme="majorHAnsi"/>
-          <w:sz w:val="24"/>
-          <w:szCs w:val="24"/>
-        </w:rPr>
-        <w:t xml:space="preserve">ype </w:t>
-      </w:r>
-      <w:r>
-        <w:rPr>
-          <w:rFonts w:ascii="Courier" w:hAnsi="Courier"/>
-          <w:sz w:val="24"/>
-          <w:szCs w:val="24"/>
-        </w:rPr>
-        <w:t>sc</w:t>
-      </w:r>
-      <w:r>
-        <w:rPr>
-          <w:rFonts w:asciiTheme="majorHAnsi" w:hAnsiTheme="majorHAnsi"/>
-          <w:sz w:val="24"/>
-          <w:szCs w:val="24"/>
-        </w:rPr>
-        <w:t xml:space="preserve"> to verify you </w:t>
-      </w:r>
-      <w:r>
-        <w:rPr>
-          <w:rFonts w:asciiTheme="majorHAnsi" w:hAnsiTheme="majorHAnsi"/>
-          <w:sz w:val="24"/>
-          <w:szCs w:val="24"/>
-        </w:rPr>
-        <w:t xml:space="preserve">have </w:t>
-      </w:r>
-      <w:r>
-        <w:rPr>
-          <w:rFonts w:asciiTheme="majorHAnsi" w:hAnsiTheme="majorHAnsi"/>
-          <w:sz w:val="24"/>
-          <w:szCs w:val="24"/>
-        </w:rPr>
-        <w:t>one</w:t>
-      </w:r>
-      <w:r>
-        <w:rPr>
-          <w:rFonts w:asciiTheme="majorHAnsi" w:hAnsiTheme="majorHAnsi"/>
-          <w:sz w:val="24"/>
-          <w:szCs w:val="24"/>
-        </w:rPr>
-        <w:t xml:space="preserve"> already in you</w:t>
-      </w:r>
-      <w:r>
-        <w:rPr>
-          <w:rFonts w:asciiTheme="majorHAnsi" w:hAnsiTheme="majorHAnsi"/>
-          <w:sz w:val="24"/>
-          <w:szCs w:val="24"/>
-        </w:rPr>
-        <w:t>r</w:t>
-      </w:r>
-      <w:r>
-        <w:rPr>
-          <w:rFonts w:asciiTheme="majorHAnsi" w:hAnsiTheme="majorHAnsi"/>
-          <w:sz w:val="24"/>
-          <w:szCs w:val="24"/>
-        </w:rPr>
-        <w:t xml:space="preserve"> Python shell</w:t>
-      </w:r>
-      <w:r>
-        <w:rPr>
-          <w:rFonts w:asciiTheme="majorHAnsi" w:hAnsiTheme="majorHAnsi"/>
-          <w:sz w:val="24"/>
-          <w:szCs w:val="24"/>
-        </w:rPr>
-        <w:t>:</w:t>
-      </w:r>
-    </w:p>
-    <w:p>
-      <w:pPr>
-        <w:pStyle w:val="normal0"/>
-      </w:pPr>
-    </w:p>
-    <w:p>
-      <w:pPr>
-        <w:pStyle w:val="code"/>
-      </w:pPr>
-      <w:r>
-        <w:t>&gt;&gt;&gt; sc</w:t>
-      </w:r>
-    </w:p>
-    <w:p>
-      <w:pPr>
-        <w:pStyle w:val="code"/>
-      </w:pPr>
-      <w:r>
-        <w:t>&lt;pyspark.context.SparkContext object at 0x1063b3410&gt;</w:t>
-      </w:r>
-    </w:p>
-    <w:p>
-      <w:pPr>
-        <w:pStyle w:val="normal0"/>
-      </w:pPr>
-    </w:p>
-    <w:p>
-      <w:pPr>
-        <w:pStyle w:val="normal0"/>
-      </w:pPr>
-      <w:r>
-        <w:rPr>
-          <w:rFonts w:asciiTheme="majorHAnsi" w:hAnsiTheme="majorHAnsi"/>
-          <w:sz w:val="24"/>
-          <w:szCs w:val="24"/>
-        </w:rPr>
-        <w:t xml:space="preserve">So far you </w:t>
-      </w:r>
-      <w:r>
-        <w:rPr>
-          <w:rFonts w:asciiTheme="majorHAnsi" w:hAnsiTheme="majorHAnsi"/>
-          <w:sz w:val="24"/>
-          <w:szCs w:val="24"/>
-        </w:rPr>
-        <w:t xml:space="preserve">have </w:t>
-      </w:r>
-      <w:r>
-        <w:rPr>
-          <w:rFonts w:asciiTheme="majorHAnsi" w:hAnsiTheme="majorHAnsi"/>
-          <w:sz w:val="24"/>
-          <w:szCs w:val="24"/>
-        </w:rPr>
-        <w:t xml:space="preserve">used </w:t>
-      </w:r>
-      <w:r>
-        <w:rPr>
-          <w:rFonts w:asciiTheme="majorHAnsi" w:hAnsiTheme="majorHAnsi"/>
-          <w:sz w:val="24"/>
-          <w:szCs w:val="24"/>
-        </w:rPr>
-        <w:t xml:space="preserve">only </w:t>
-      </w:r>
-      <w:r>
-        <w:rPr>
-          <w:rFonts w:asciiTheme="majorHAnsi" w:hAnsiTheme="majorHAnsi"/>
-          <w:sz w:val="24"/>
-          <w:szCs w:val="24"/>
-        </w:rPr>
-        <w:t>Python statements</w:t>
-      </w:r>
-      <w:r>
-        <w:rPr>
-          <w:rFonts w:asciiTheme="majorHAnsi" w:hAnsiTheme="majorHAnsi"/>
-          <w:sz w:val="24"/>
-          <w:szCs w:val="24"/>
-        </w:rPr>
-        <w:t xml:space="preserve"> and checked </w:t>
-      </w:r>
-      <w:r>
-        <w:rPr>
-          <w:rFonts w:asciiTheme="majorHAnsi" w:hAnsiTheme="majorHAnsi"/>
-          <w:sz w:val="24"/>
-          <w:szCs w:val="24"/>
-        </w:rPr>
-        <w:t xml:space="preserve">that </w:t>
-      </w:r>
-      <w:r>
-        <w:rPr>
-          <w:rFonts w:asciiTheme="majorHAnsi" w:hAnsiTheme="majorHAnsi"/>
-          <w:sz w:val="24"/>
-          <w:szCs w:val="24"/>
-        </w:rPr>
-        <w:t xml:space="preserve">you have a Spark </w:t>
-      </w:r>
-      <w:r>
-        <w:rPr>
-          <w:rFonts w:asciiTheme="majorHAnsi" w:hAnsiTheme="majorHAnsi"/>
-          <w:sz w:val="24"/>
-          <w:szCs w:val="24"/>
-        </w:rPr>
-        <w:t>context</w:t>
-      </w:r>
-      <w:r>
-        <w:rPr>
-          <w:rFonts w:asciiTheme="majorHAnsi" w:hAnsiTheme="majorHAnsi"/>
-          <w:sz w:val="24"/>
-          <w:szCs w:val="24"/>
-        </w:rPr>
-        <w:t xml:space="preserve">. </w:t>
-      </w:r>
-      <w:r>
-        <w:rPr>
-          <w:rFonts w:asciiTheme="majorHAnsi" w:hAnsiTheme="majorHAnsi"/>
-          <w:sz w:val="24"/>
-          <w:szCs w:val="24"/>
-        </w:rPr>
-        <w:t xml:space="preserve">You can </w:t>
-      </w:r>
-      <w:r>
-        <w:rPr>
-          <w:rFonts w:asciiTheme="majorHAnsi" w:hAnsiTheme="majorHAnsi"/>
-          <w:sz w:val="24"/>
-          <w:szCs w:val="24"/>
-        </w:rPr>
-        <w:t xml:space="preserve">use the Spark context to </w:t>
-      </w:r>
-      <w:r>
-        <w:rPr>
-          <w:rFonts w:asciiTheme="majorHAnsi" w:hAnsiTheme="majorHAnsi"/>
-          <w:sz w:val="24"/>
-          <w:szCs w:val="24"/>
-        </w:rPr>
-        <w:t xml:space="preserve">create a Spark RDD from </w:t>
-      </w:r>
-      <w:r>
-        <w:rPr>
-          <w:rFonts w:asciiTheme="majorHAnsi" w:hAnsiTheme="majorHAnsi"/>
-          <w:sz w:val="24"/>
-          <w:szCs w:val="24"/>
-        </w:rPr>
-        <w:t>Python</w:t>
-      </w:r>
-      <w:r>
-        <w:rPr>
-          <w:rFonts w:asciiTheme="majorHAnsi" w:hAnsiTheme="majorHAnsi"/>
-          <w:sz w:val="24"/>
-          <w:szCs w:val="24"/>
-        </w:rPr>
-        <w:t xml:space="preserve"> d</w:t>
-      </w:r>
-      <w:r>
-        <w:rPr>
-          <w:rFonts w:asciiTheme="majorHAnsi" w:hAnsiTheme="majorHAnsi"/>
-          <w:sz w:val="24"/>
-          <w:szCs w:val="24"/>
-        </w:rPr>
-        <w:t>ata using the command</w:t>
-      </w:r>
-      <w:r>
-        <w:t xml:space="preserve"> </w:t>
-      </w:r>
-      <w:r>
-        <w:rPr>
-          <w:rFonts w:ascii="Courier" w:hAnsi="Courier"/>
-          <w:sz w:val="24"/>
-          <w:szCs w:val="24"/>
-        </w:rPr>
-        <w:t>parallelize</w:t>
-      </w:r>
-      <w:r>
-        <w:t>.</w:t>
-      </w:r>
-      <w:r>
-        <w:t xml:space="preserve"> </w:t>
-      </w:r>
-    </w:p>
-    <w:p>
-      <w:pPr>
-        <w:pStyle w:val="normal0"/>
-      </w:pPr>
-    </w:p>
-    <w:p>
-      <w:pPr>
-        <w:pStyle w:val="code"/>
-      </w:pPr>
-      <w:r>
-        <w:t>&gt;&gt;&gt; distData = sc.parallelize(x);</w:t>
-      </w:r>
-    </w:p>
-    <w:p>
-      <w:pPr>
-        <w:pStyle w:val="code"/>
-      </w:pPr>
-      <w:r>
-        <w:t>&gt;&gt;&gt; print distData;</w:t>
-      </w:r>
-    </w:p>
-    <w:p>
-      <w:pPr>
-        <w:pStyle w:val="code"/>
-      </w:pPr>
-      <w:r>
-        <w:t>ParallelCollectionRDD[0] at parallelize at PythonRDD.scala:391</w:t>
-      </w:r>
-    </w:p>
-    <w:p>
-      <w:pPr>
-        <w:pStyle w:val="code"/>
-      </w:pPr>
-    </w:p>
-    <w:p>
-      <w:pPr>
-        <w:rPr>
-          <w:rFonts w:asciiTheme="majorHAnsi" w:hAnsiTheme="majorHAnsi"/>
-          <w:sz w:val="24"/>
-          <w:szCs w:val="24"/>
-        </w:rPr>
-      </w:pPr>
-      <w:r>
-        <w:rPr>
-          <w:rFonts w:asciiTheme="majorHAnsi" w:hAnsiTheme="majorHAnsi"/>
-          <w:sz w:val="24"/>
-          <w:szCs w:val="24"/>
-        </w:rPr>
-        <w:t xml:space="preserve">The Spark </w:t>
-      </w:r>
-      <w:r>
-        <w:rPr>
-          <w:rFonts w:asciiTheme="majorHAnsi" w:hAnsiTheme="majorHAnsi"/>
-          <w:sz w:val="24"/>
-          <w:szCs w:val="24"/>
-        </w:rPr>
-        <w:t xml:space="preserve">context </w:t>
-      </w:r>
-      <w:r>
-        <w:rPr>
-          <w:rFonts w:ascii="Courier" w:hAnsi="Courier"/>
-          <w:sz w:val="24"/>
-          <w:szCs w:val="24"/>
-        </w:rPr>
-        <w:t>parallelize</w:t>
-      </w:r>
-      <w:r>
-        <w:rPr>
-          <w:rFonts w:asciiTheme="majorHAnsi" w:hAnsiTheme="majorHAnsi"/>
-          <w:sz w:val="24"/>
-          <w:szCs w:val="24"/>
-        </w:rPr>
-        <w:t xml:space="preserve"> action is used to take local programming collections and create RDDs from them. In this case</w:t>
-      </w:r>
-      <w:r>
-        <w:rPr>
-          <w:rFonts w:asciiTheme="majorHAnsi" w:hAnsiTheme="majorHAnsi"/>
-          <w:sz w:val="24"/>
-          <w:szCs w:val="24"/>
-        </w:rPr>
-        <w:t>,</w:t>
-      </w:r>
-      <w:r>
-        <w:rPr>
-          <w:rFonts w:asciiTheme="majorHAnsi" w:hAnsiTheme="majorHAnsi"/>
-          <w:sz w:val="24"/>
-          <w:szCs w:val="24"/>
-        </w:rPr>
-        <w:t xml:space="preserve"> we created a RDD from </w:t>
-      </w:r>
-      <w:r>
-        <w:rPr>
-          <w:rFonts w:asciiTheme="majorHAnsi" w:hAnsiTheme="majorHAnsi"/>
-          <w:sz w:val="24"/>
-          <w:szCs w:val="24"/>
-        </w:rPr>
-        <w:t>a</w:t>
-      </w:r>
-      <w:r>
-        <w:rPr>
-          <w:rFonts w:asciiTheme="majorHAnsi" w:hAnsiTheme="majorHAnsi"/>
-          <w:sz w:val="24"/>
-          <w:szCs w:val="24"/>
-        </w:rPr>
-        <w:t xml:space="preserve"> Python array.</w:t>
-      </w:r>
-    </w:p>
-    <w:p/>
-    <w:p>
-      <w:pPr>
-        <w:rPr>
-          <w:rFonts w:asciiTheme="majorHAnsi" w:hAnsiTheme="majorHAnsi"/>
-          <w:sz w:val="24"/>
-          <w:szCs w:val="24"/>
-        </w:rPr>
-      </w:pPr>
-      <w:r>
-        <w:rPr>
-          <w:rFonts w:asciiTheme="majorHAnsi" w:hAnsiTheme="majorHAnsi"/>
-          <w:sz w:val="24"/>
-          <w:szCs w:val="24"/>
-        </w:rPr>
-        <w:t xml:space="preserve">The resulting value of the </w:t>
-      </w:r>
-      <w:r>
-        <w:rPr>
-          <w:rFonts w:ascii="Courier" w:hAnsi="Courier"/>
-          <w:sz w:val="24"/>
-          <w:szCs w:val="24"/>
-        </w:rPr>
-        <w:t>distData</w:t>
-      </w:r>
-      <w:r>
-        <w:rPr>
-          <w:rFonts w:asciiTheme="majorHAnsi" w:hAnsiTheme="majorHAnsi"/>
-          <w:sz w:val="24"/>
-          <w:szCs w:val="24"/>
-        </w:rPr>
-        <w:t xml:space="preserve"> </w:t>
-      </w:r>
-      <w:r>
-        <w:rPr>
-          <w:rFonts w:asciiTheme="majorHAnsi" w:hAnsiTheme="majorHAnsi"/>
-          <w:sz w:val="24"/>
-          <w:szCs w:val="24"/>
-        </w:rPr>
-        <w:t xml:space="preserve">variable </w:t>
-      </w:r>
-      <w:r>
-        <w:rPr>
-          <w:rFonts w:asciiTheme="majorHAnsi" w:hAnsiTheme="majorHAnsi"/>
-          <w:sz w:val="24"/>
-          <w:szCs w:val="24"/>
-        </w:rPr>
-        <w:t xml:space="preserve">is an RDD representation. Try </w:t>
-      </w:r>
-      <w:r>
-        <w:rPr>
-          <w:rFonts w:asciiTheme="majorHAnsi" w:hAnsiTheme="majorHAnsi"/>
-          <w:sz w:val="24"/>
-          <w:szCs w:val="24"/>
-        </w:rPr>
-        <w:t xml:space="preserve">running </w:t>
-      </w:r>
-      <w:r>
-        <w:rPr>
-          <w:rFonts w:ascii="Courier" w:hAnsi="Courier"/>
-          <w:sz w:val="24"/>
-          <w:szCs w:val="24"/>
-        </w:rPr>
-        <w:t>len(distData)</w:t>
-      </w:r>
-      <w:r>
-        <w:rPr>
-          <w:rFonts w:asciiTheme="majorHAnsi" w:hAnsiTheme="majorHAnsi"/>
-          <w:sz w:val="24"/>
-          <w:szCs w:val="24"/>
-        </w:rPr>
-        <w:t xml:space="preserve">; </w:t>
-      </w:r>
-      <w:r>
-        <w:rPr>
-          <w:rFonts w:asciiTheme="majorHAnsi" w:hAnsiTheme="majorHAnsi"/>
-          <w:sz w:val="24"/>
-          <w:szCs w:val="24"/>
-        </w:rPr>
-        <w:t>what happens</w:t>
-      </w:r>
-      <w:r>
-        <w:rPr>
-          <w:rFonts w:asciiTheme="majorHAnsi" w:hAnsiTheme="majorHAnsi"/>
-          <w:sz w:val="24"/>
-          <w:szCs w:val="24"/>
-        </w:rPr>
-        <w:t>,</w:t>
-      </w:r>
-      <w:r>
-        <w:rPr>
-          <w:rFonts w:asciiTheme="majorHAnsi" w:hAnsiTheme="majorHAnsi"/>
-          <w:sz w:val="24"/>
-          <w:szCs w:val="24"/>
-        </w:rPr>
-        <w:t xml:space="preserve"> and why? To count </w:t>
-      </w:r>
-      <w:r>
-        <w:rPr>
-          <w:rFonts w:asciiTheme="majorHAnsi" w:hAnsiTheme="majorHAnsi"/>
-          <w:sz w:val="24"/>
-          <w:szCs w:val="24"/>
-        </w:rPr>
-        <w:t xml:space="preserve">elements in an RDD you need to use RDD actions. You can find a list of </w:t>
-      </w:r>
-      <w:r>
-        <w:rPr>
-          <w:rFonts w:asciiTheme="majorHAnsi" w:hAnsiTheme="majorHAnsi"/>
-          <w:sz w:val="24"/>
-          <w:szCs w:val="24"/>
-        </w:rPr>
-        <w:t xml:space="preserve">available </w:t>
-      </w:r>
-      <w:r>
-        <w:rPr>
-          <w:rFonts w:asciiTheme="majorHAnsi" w:hAnsiTheme="majorHAnsi"/>
-          <w:sz w:val="24"/>
-          <w:szCs w:val="24"/>
-        </w:rPr>
-        <w:t>actions in the programming guide. To count the elements</w:t>
-      </w:r>
-      <w:r>
-        <w:rPr>
-          <w:rFonts w:asciiTheme="majorHAnsi" w:hAnsiTheme="majorHAnsi"/>
-          <w:sz w:val="24"/>
-          <w:szCs w:val="24"/>
-        </w:rPr>
-        <w:t>,</w:t>
-      </w:r>
-      <w:r>
-        <w:rPr>
-          <w:rFonts w:asciiTheme="majorHAnsi" w:hAnsiTheme="majorHAnsi"/>
-          <w:sz w:val="24"/>
-          <w:szCs w:val="24"/>
-        </w:rPr>
-        <w:t xml:space="preserve"> you use the </w:t>
-      </w:r>
-      <w:r>
-        <w:rPr>
-          <w:rFonts w:ascii="Courier" w:hAnsi="Courier"/>
-          <w:sz w:val="24"/>
-          <w:szCs w:val="24"/>
-        </w:rPr>
-        <w:t>count()</w:t>
-      </w:r>
-      <w:r>
-        <w:rPr>
-          <w:rFonts w:asciiTheme="majorHAnsi" w:hAnsiTheme="majorHAnsi"/>
-          <w:sz w:val="24"/>
-          <w:szCs w:val="24"/>
-        </w:rPr>
-        <w:t xml:space="preserve"> action. Try the following:</w:t>
-      </w:r>
-    </w:p>
-    <w:p/>
-    <w:p>
-      <w:pPr>
-        <w:pStyle w:val="code"/>
-      </w:pPr>
-      <w:r>
-        <w:t>&gt;&gt;&gt; nx=distData.count()</w:t>
-      </w:r>
-    </w:p>
-    <w:p>
-      <w:pPr>
-        <w:pStyle w:val="code"/>
-      </w:pPr>
-      <w:r>
-        <w:t>&gt;&gt;&gt; print nx</w:t>
-      </w:r>
-    </w:p>
-    <w:p>
-      <w:pPr>
-        <w:pStyle w:val="code"/>
-      </w:pPr>
-      <w:r>
         <w:t>9</w:t>
       </w:r>
     </w:p>
@@ -6775,6 +6829,7 @@
           <w:sz w:val="24"/>
           <w:szCs w:val="24"/>
         </w:rPr>
+        <w:lastRenderedPageBreak/>
         <w:t>If you run the AIM</w:t>
       </w:r>
       <w:r>
@@ -7622,6 +7677,7 @@
         <w:pStyle w:val="code"/>
       </w:pPr>
       <w:r>
+        <w:lastRenderedPageBreak/>
         <w:t xml:space="preserve"> </w:t>
       </w:r>
       <w:r>
@@ -8466,6 +8522,7 @@
         <w:pStyle w:val="code"/>
       </w:pPr>
       <w:r>
+        <w:lastRenderedPageBreak/>
         <w:t>&gt;&gt;&gt; narcoticsCrimeRecords = narcoticsCrimes.map(lambda r : r.split(","))</w:t>
       </w:r>
     </w:p>
@@ -8488,499 +8545,499 @@
           <w:sz w:val="24"/>
           <w:szCs w:val="24"/>
         </w:rPr>
+        <w:t>You can see the first array record using</w:t>
+      </w:r>
+    </w:p>
+    <w:p/>
+    <w:p>
+      <w:pPr>
+        <w:pStyle w:val="code"/>
+      </w:pPr>
+      <w:r>
+        <w:t>&gt;&gt;&gt; narcoticsCrimeRecords.first()</w:t>
+      </w:r>
+    </w:p>
+    <w:p/>
+    <w:p>
+      <w:pPr>
+        <w:rPr>
+          <w:rFonts w:asciiTheme="majorHAnsi" w:hAnsiTheme="majorHAnsi"/>
+          <w:sz w:val="24"/>
+          <w:szCs w:val="24"/>
+        </w:rPr>
+      </w:pPr>
+      <w:r>
+        <w:rPr>
+          <w:rFonts w:asciiTheme="majorHAnsi" w:hAnsiTheme="majorHAnsi"/>
+          <w:sz w:val="24"/>
+          <w:szCs w:val="24"/>
+        </w:rPr>
+        <w:t xml:space="preserve">You can </w:t>
+      </w:r>
+      <w:r>
+        <w:rPr>
+          <w:rFonts w:asciiTheme="majorHAnsi" w:hAnsiTheme="majorHAnsi"/>
+          <w:sz w:val="24"/>
+          <w:szCs w:val="24"/>
+        </w:rPr>
+        <w:t xml:space="preserve">verify </w:t>
+      </w:r>
+      <w:r>
+        <w:rPr>
+          <w:rFonts w:asciiTheme="majorHAnsi" w:hAnsiTheme="majorHAnsi"/>
+          <w:sz w:val="24"/>
+          <w:szCs w:val="24"/>
+        </w:rPr>
+        <w:t>that you still have the same number of rows using</w:t>
+      </w:r>
+    </w:p>
+    <w:p/>
+    <w:p>
+      <w:pPr>
+        <w:pStyle w:val="code"/>
+      </w:pPr>
+      <w:r>
+        <w:t>&gt;&gt;&gt; narcoticsCrimeRecords.count()</w:t>
+      </w:r>
+    </w:p>
+    <w:p>
+      <w:pPr>
+        <w:pStyle w:val="Heading2"/>
+      </w:pPr>
+      <w:r>
+        <w:t xml:space="preserve">What </w:t>
+      </w:r>
+      <w:r>
+        <w:t>You Should Have Learned</w:t>
+      </w:r>
+    </w:p>
+    <w:p>
+      <w:pPr>
+        <w:rPr>
+          <w:rFonts w:asciiTheme="majorHAnsi" w:hAnsiTheme="majorHAnsi"/>
+          <w:sz w:val="24"/>
+          <w:szCs w:val="24"/>
+        </w:rPr>
+      </w:pPr>
+      <w:r>
+        <w:rPr>
+          <w:rFonts w:asciiTheme="majorHAnsi" w:hAnsiTheme="majorHAnsi"/>
+          <w:sz w:val="24"/>
+          <w:szCs w:val="24"/>
+        </w:rPr>
+        <w:t>You should understand that RDDs are immutable. You can filter RDDs</w:t>
+      </w:r>
+      <w:r>
+        <w:rPr>
+          <w:rFonts w:asciiTheme="majorHAnsi" w:hAnsiTheme="majorHAnsi"/>
+          <w:sz w:val="24"/>
+          <w:szCs w:val="24"/>
+        </w:rPr>
+        <w:t>,</w:t>
+      </w:r>
+      <w:r>
+        <w:rPr>
+          <w:rFonts w:asciiTheme="majorHAnsi" w:hAnsiTheme="majorHAnsi"/>
+          <w:sz w:val="24"/>
+          <w:szCs w:val="24"/>
+        </w:rPr>
+        <w:t xml:space="preserve"> but </w:t>
+      </w:r>
+      <w:r>
+        <w:rPr>
+          <w:rFonts w:asciiTheme="majorHAnsi" w:hAnsiTheme="majorHAnsi"/>
+          <w:sz w:val="24"/>
+          <w:szCs w:val="24"/>
+        </w:rPr>
+        <w:t xml:space="preserve">doing so </w:t>
+      </w:r>
+      <w:r>
+        <w:rPr>
+          <w:rFonts w:asciiTheme="majorHAnsi" w:hAnsiTheme="majorHAnsi"/>
+          <w:sz w:val="24"/>
+          <w:szCs w:val="24"/>
+        </w:rPr>
+        <w:t>creates a new RDD. You should also understand that RDDs do not understand anything about the structure of the records (except for key</w:t>
+      </w:r>
+      <w:r>
+        <w:rPr>
+          <w:rFonts w:asciiTheme="majorHAnsi" w:hAnsiTheme="majorHAnsi"/>
+          <w:sz w:val="24"/>
+          <w:szCs w:val="24"/>
+        </w:rPr>
+        <w:t xml:space="preserve"> </w:t>
+      </w:r>
+      <w:r>
+        <w:rPr>
+          <w:rFonts w:asciiTheme="majorHAnsi" w:hAnsiTheme="majorHAnsi"/>
+          <w:sz w:val="24"/>
+          <w:szCs w:val="24"/>
+        </w:rPr>
+        <w:t>value structures</w:t>
+      </w:r>
+      <w:r>
+        <w:rPr>
+          <w:rFonts w:asciiTheme="majorHAnsi" w:hAnsiTheme="majorHAnsi"/>
+          <w:sz w:val="24"/>
+          <w:szCs w:val="24"/>
+        </w:rPr>
+        <w:t>,</w:t>
+      </w:r>
+      <w:r>
+        <w:rPr>
+          <w:rFonts w:asciiTheme="majorHAnsi" w:hAnsiTheme="majorHAnsi"/>
+          <w:sz w:val="24"/>
+          <w:szCs w:val="24"/>
+        </w:rPr>
+        <w:t xml:space="preserve"> which we discuss in the next section). But you can store any Python structure that seems useful in an RDD.</w:t>
+      </w:r>
+    </w:p>
+    <w:p>
+      <w:pPr>
+        <w:pStyle w:val="normal0"/>
+      </w:pPr>
+    </w:p>
+    <w:p>
+      <w:pPr>
+        <w:pStyle w:val="Heading1"/>
+      </w:pPr>
+      <w:r>
+        <w:t>Step</w:t>
+      </w:r>
+      <w:r>
+        <w:t xml:space="preserve"> </w:t>
+      </w:r>
+      <w:r>
+        <w:t>4</w:t>
+      </w:r>
+      <w:r>
+        <w:t>. Key</w:t>
+      </w:r>
+      <w:r>
+        <w:t xml:space="preserve"> V</w:t>
+      </w:r>
+      <w:r>
+        <w:t>alues</w:t>
+      </w:r>
+    </w:p>
+    <w:p>
+      <w:pPr>
+        <w:rPr>
+          <w:rFonts w:asciiTheme="majorHAnsi" w:hAnsiTheme="majorHAnsi"/>
+          <w:sz w:val="24"/>
+          <w:szCs w:val="24"/>
+        </w:rPr>
+      </w:pPr>
+      <w:r>
+        <w:rPr>
+          <w:rFonts w:asciiTheme="majorHAnsi" w:hAnsiTheme="majorHAnsi"/>
+          <w:sz w:val="24"/>
+          <w:szCs w:val="24"/>
+        </w:rPr>
+        <w:t xml:space="preserve">An important structure in </w:t>
+      </w:r>
+      <w:r>
+        <w:rPr>
+          <w:rFonts w:asciiTheme="majorHAnsi" w:hAnsiTheme="majorHAnsi"/>
+          <w:sz w:val="24"/>
+          <w:szCs w:val="24"/>
+        </w:rPr>
+        <w:t xml:space="preserve">Spark </w:t>
+      </w:r>
+      <w:r>
+        <w:rPr>
+          <w:rFonts w:asciiTheme="majorHAnsi" w:hAnsiTheme="majorHAnsi"/>
+          <w:sz w:val="24"/>
+          <w:szCs w:val="24"/>
+        </w:rPr>
+        <w:t xml:space="preserve">is called </w:t>
+      </w:r>
+      <w:r>
+        <w:rPr>
+          <w:rFonts w:asciiTheme="majorHAnsi" w:hAnsiTheme="majorHAnsi"/>
+          <w:sz w:val="24"/>
+          <w:szCs w:val="24"/>
+        </w:rPr>
+        <w:t xml:space="preserve">a </w:t>
+      </w:r>
+      <w:r>
+        <w:rPr>
+          <w:rFonts w:asciiTheme="majorHAnsi" w:hAnsiTheme="majorHAnsi"/>
+          <w:sz w:val="24"/>
+          <w:szCs w:val="24"/>
+        </w:rPr>
+        <w:t>k</w:t>
+      </w:r>
+      <w:r>
+        <w:rPr>
+          <w:rFonts w:asciiTheme="majorHAnsi" w:hAnsiTheme="majorHAnsi"/>
+          <w:sz w:val="24"/>
+          <w:szCs w:val="24"/>
+        </w:rPr>
+        <w:t xml:space="preserve">ey </w:t>
+      </w:r>
+      <w:r>
+        <w:rPr>
+          <w:rFonts w:asciiTheme="majorHAnsi" w:hAnsiTheme="majorHAnsi"/>
+          <w:sz w:val="24"/>
+          <w:szCs w:val="24"/>
+        </w:rPr>
+        <w:t>v</w:t>
+      </w:r>
+      <w:r>
+        <w:rPr>
+          <w:rFonts w:asciiTheme="majorHAnsi" w:hAnsiTheme="majorHAnsi"/>
+          <w:sz w:val="24"/>
+          <w:szCs w:val="24"/>
+        </w:rPr>
+        <w:t xml:space="preserve">alue </w:t>
+      </w:r>
+      <w:r>
+        <w:rPr>
+          <w:rFonts w:asciiTheme="majorHAnsi" w:hAnsiTheme="majorHAnsi"/>
+          <w:sz w:val="24"/>
+          <w:szCs w:val="24"/>
+        </w:rPr>
+        <w:t xml:space="preserve">pair. In Python </w:t>
+      </w:r>
+      <w:r>
+        <w:rPr>
+          <w:rFonts w:asciiTheme="majorHAnsi" w:hAnsiTheme="majorHAnsi"/>
+          <w:sz w:val="24"/>
+          <w:szCs w:val="24"/>
+        </w:rPr>
+        <w:t xml:space="preserve">these </w:t>
+      </w:r>
+      <w:r>
+        <w:rPr>
+          <w:rFonts w:asciiTheme="majorHAnsi" w:hAnsiTheme="majorHAnsi"/>
+          <w:sz w:val="24"/>
+          <w:szCs w:val="24"/>
+        </w:rPr>
+        <w:t>are represented as Python tuples. A tuple is an immutable sequence of elements of various types.</w:t>
+      </w:r>
+    </w:p>
+    <w:p>
+      <w:pPr>
+        <w:pStyle w:val="normal0"/>
+      </w:pPr>
+    </w:p>
+    <w:p>
+      <w:pPr>
+        <w:rPr>
+          <w:rFonts w:asciiTheme="majorHAnsi" w:hAnsiTheme="majorHAnsi"/>
+          <w:sz w:val="24"/>
+          <w:szCs w:val="24"/>
+        </w:rPr>
+      </w:pPr>
+      <w:r>
+        <w:rPr>
+          <w:rFonts w:asciiTheme="majorHAnsi" w:hAnsiTheme="majorHAnsi"/>
+          <w:sz w:val="24"/>
+          <w:szCs w:val="24"/>
+        </w:rPr>
+        <w:t>You can create a new RDD consisting of tuples using the following operation:</w:t>
+      </w:r>
+    </w:p>
+    <w:p>
+      <w:pPr>
+        <w:pStyle w:val="normal0"/>
+      </w:pPr>
+    </w:p>
+    <w:p>
+      <w:pPr>
+        <w:pStyle w:val="code"/>
+      </w:pPr>
+      <w:r>
+        <w:t>&gt;&gt;&gt; narcoticsCrimeTuples = narcoticsCrimes.map(lambda x: (x.split(",")[0], x))</w:t>
+      </w:r>
+    </w:p>
+    <w:p>
+      <w:pPr>
+        <w:pStyle w:val="code"/>
+      </w:pPr>
+    </w:p>
+    <w:p>
+      <w:pPr>
+        <w:rPr>
+          <w:rFonts w:asciiTheme="majorHAnsi" w:hAnsiTheme="majorHAnsi"/>
+          <w:sz w:val="24"/>
+          <w:szCs w:val="24"/>
+        </w:rPr>
+      </w:pPr>
+      <w:r>
+        <w:rPr>
+          <w:rFonts w:asciiTheme="majorHAnsi" w:hAnsiTheme="majorHAnsi"/>
+          <w:sz w:val="24"/>
+          <w:szCs w:val="24"/>
+        </w:rPr>
+        <w:t>You can check that the number of tuples is the same as the number of records in the data.</w:t>
+      </w:r>
+    </w:p>
+    <w:p/>
+    <w:p>
+      <w:pPr>
+        <w:pStyle w:val="code"/>
+      </w:pPr>
+      <w:r>
+        <w:t>&gt;&gt;&gt; narcoticsCrimeTuples.count()</w:t>
+      </w:r>
+    </w:p>
+    <w:p>
+      <w:pPr>
+        <w:pStyle w:val="code"/>
+      </w:pPr>
+    </w:p>
+    <w:p>
+      <w:pPr>
+        <w:rPr>
+          <w:rFonts w:asciiTheme="majorHAnsi" w:hAnsiTheme="majorHAnsi"/>
+          <w:sz w:val="24"/>
+          <w:szCs w:val="24"/>
+        </w:rPr>
+      </w:pPr>
+      <w:r>
+        <w:rPr>
+          <w:rFonts w:asciiTheme="majorHAnsi" w:hAnsiTheme="majorHAnsi"/>
+          <w:sz w:val="24"/>
+          <w:szCs w:val="24"/>
+        </w:rPr>
+        <w:t xml:space="preserve">This operation </w:t>
+      </w:r>
+      <w:r>
+        <w:rPr>
+          <w:rFonts w:asciiTheme="majorHAnsi" w:hAnsiTheme="majorHAnsi"/>
+          <w:sz w:val="24"/>
+          <w:szCs w:val="24"/>
+        </w:rPr>
+        <w:t>takes the first element and makes it a key</w:t>
+      </w:r>
+      <w:r>
+        <w:rPr>
+          <w:rFonts w:asciiTheme="majorHAnsi" w:hAnsiTheme="majorHAnsi"/>
+          <w:sz w:val="24"/>
+          <w:szCs w:val="24"/>
+        </w:rPr>
+        <w:t>,</w:t>
+      </w:r>
+      <w:r>
+        <w:rPr>
+          <w:rFonts w:asciiTheme="majorHAnsi" w:hAnsiTheme="majorHAnsi"/>
+          <w:sz w:val="24"/>
+          <w:szCs w:val="24"/>
+        </w:rPr>
+        <w:t xml:space="preserve"> and the rest </w:t>
+      </w:r>
+      <w:r>
+        <w:rPr>
+          <w:rFonts w:asciiTheme="majorHAnsi" w:hAnsiTheme="majorHAnsi"/>
+          <w:sz w:val="24"/>
+          <w:szCs w:val="24"/>
+        </w:rPr>
+        <w:t>o</w:t>
+      </w:r>
+      <w:r>
+        <w:rPr>
+          <w:rFonts w:asciiTheme="majorHAnsi" w:hAnsiTheme="majorHAnsi"/>
+          <w:sz w:val="24"/>
+          <w:szCs w:val="24"/>
+        </w:rPr>
+        <w:t xml:space="preserve">f the row becomes the value part of the tuple. </w:t>
+      </w:r>
+      <w:r>
+        <w:rPr>
+          <w:rFonts w:asciiTheme="majorHAnsi" w:hAnsiTheme="majorHAnsi"/>
+          <w:sz w:val="24"/>
+          <w:szCs w:val="24"/>
+        </w:rPr>
+        <w:t>You can examine the tuple using the following operation:</w:t>
+      </w:r>
+    </w:p>
+    <w:p>
+      <w:pPr>
+        <w:pStyle w:val="normal0"/>
+      </w:pPr>
+    </w:p>
+    <w:p>
+      <w:pPr>
+        <w:pStyle w:val="code"/>
+      </w:pPr>
+      <w:r>
+        <w:t>&gt;&gt;&gt; narcoticsCrimeTuples.first()</w:t>
+      </w:r>
+    </w:p>
+    <w:p>
+      <w:pPr>
+        <w:pStyle w:val="normal0"/>
+      </w:pPr>
+    </w:p>
+    <w:p>
+      <w:pPr>
+        <w:rPr>
+          <w:rFonts w:asciiTheme="majorHAnsi" w:hAnsiTheme="majorHAnsi"/>
+          <w:sz w:val="24"/>
+          <w:szCs w:val="24"/>
+        </w:rPr>
+      </w:pPr>
+      <w:r>
+        <w:rPr>
+          <w:rFonts w:asciiTheme="majorHAnsi" w:hAnsiTheme="majorHAnsi"/>
+          <w:sz w:val="24"/>
+          <w:szCs w:val="24"/>
+        </w:rPr>
+        <w:t>And you can check it out using these RDD and Python functions.</w:t>
+      </w:r>
+    </w:p>
+    <w:p>
+      <w:pPr>
+        <w:rPr>
+          <w:rFonts w:asciiTheme="majorHAnsi" w:hAnsiTheme="majorHAnsi"/>
+          <w:sz w:val="24"/>
+          <w:szCs w:val="24"/>
+        </w:rPr>
+      </w:pPr>
+      <w:r>
+        <w:rPr>
+          <w:rFonts w:asciiTheme="majorHAnsi" w:hAnsiTheme="majorHAnsi"/>
+          <w:sz w:val="24"/>
+          <w:szCs w:val="24"/>
+        </w:rPr>
+        <w:t>Get the first tuple:</w:t>
+      </w:r>
+    </w:p>
+    <w:p>
+      <w:pPr>
+        <w:pStyle w:val="normal0"/>
+      </w:pPr>
+    </w:p>
+    <w:p>
+      <w:pPr>
+        <w:pStyle w:val="code"/>
+      </w:pPr>
+      <w:r>
+        <w:t>&gt;&gt;&gt; firstTuple=narcoticsCrimeTuples.first()</w:t>
+      </w:r>
+    </w:p>
+    <w:p>
+      <w:pPr>
+        <w:pStyle w:val="normal0"/>
+      </w:pPr>
+    </w:p>
+    <w:p>
+      <w:pPr>
+        <w:rPr>
+          <w:rFonts w:asciiTheme="majorHAnsi" w:hAnsiTheme="majorHAnsi"/>
+          <w:sz w:val="24"/>
+          <w:szCs w:val="24"/>
+        </w:rPr>
+      </w:pPr>
+      <w:r>
+        <w:rPr>
+          <w:rFonts w:asciiTheme="majorHAnsi" w:hAnsiTheme="majorHAnsi"/>
+          <w:sz w:val="24"/>
+          <w:szCs w:val="24"/>
+        </w:rPr>
         <w:lastRenderedPageBreak/>
-        <w:t>You can see the first array record using</w:t>
-      </w:r>
-    </w:p>
-    <w:p/>
-    <w:p>
-      <w:pPr>
-        <w:pStyle w:val="code"/>
-      </w:pPr>
-      <w:r>
-        <w:t>&gt;&gt;&gt; narcoticsCrimeRecords.first()</w:t>
-      </w:r>
-    </w:p>
-    <w:p/>
-    <w:p>
-      <w:pPr>
-        <w:rPr>
-          <w:rFonts w:asciiTheme="majorHAnsi" w:hAnsiTheme="majorHAnsi"/>
-          <w:sz w:val="24"/>
-          <w:szCs w:val="24"/>
-        </w:rPr>
-      </w:pPr>
-      <w:r>
-        <w:rPr>
-          <w:rFonts w:asciiTheme="majorHAnsi" w:hAnsiTheme="majorHAnsi"/>
-          <w:sz w:val="24"/>
-          <w:szCs w:val="24"/>
-        </w:rPr>
-        <w:t xml:space="preserve">You can </w:t>
-      </w:r>
-      <w:r>
-        <w:rPr>
-          <w:rFonts w:asciiTheme="majorHAnsi" w:hAnsiTheme="majorHAnsi"/>
-          <w:sz w:val="24"/>
-          <w:szCs w:val="24"/>
-        </w:rPr>
-        <w:t xml:space="preserve">verify </w:t>
-      </w:r>
-      <w:r>
-        <w:rPr>
-          <w:rFonts w:asciiTheme="majorHAnsi" w:hAnsiTheme="majorHAnsi"/>
-          <w:sz w:val="24"/>
-          <w:szCs w:val="24"/>
-        </w:rPr>
-        <w:t>that you still have the same number of rows using</w:t>
-      </w:r>
-    </w:p>
-    <w:p/>
-    <w:p>
-      <w:pPr>
-        <w:pStyle w:val="code"/>
-      </w:pPr>
-      <w:r>
-        <w:t>&gt;&gt;&gt; narcoticsCrimeRecords.count()</w:t>
-      </w:r>
-    </w:p>
-    <w:p>
-      <w:pPr>
-        <w:pStyle w:val="Heading2"/>
-      </w:pPr>
-      <w:r>
-        <w:t xml:space="preserve">What </w:t>
-      </w:r>
-      <w:r>
-        <w:t>You Should Have Learned</w:t>
-      </w:r>
-    </w:p>
-    <w:p>
-      <w:pPr>
-        <w:rPr>
-          <w:rFonts w:asciiTheme="majorHAnsi" w:hAnsiTheme="majorHAnsi"/>
-          <w:sz w:val="24"/>
-          <w:szCs w:val="24"/>
-        </w:rPr>
-      </w:pPr>
-      <w:r>
-        <w:rPr>
-          <w:rFonts w:asciiTheme="majorHAnsi" w:hAnsiTheme="majorHAnsi"/>
-          <w:sz w:val="24"/>
-          <w:szCs w:val="24"/>
-        </w:rPr>
-        <w:t>You should understand that RDDs are immutable. You can filter RDDs</w:t>
-      </w:r>
-      <w:r>
-        <w:rPr>
-          <w:rFonts w:asciiTheme="majorHAnsi" w:hAnsiTheme="majorHAnsi"/>
-          <w:sz w:val="24"/>
-          <w:szCs w:val="24"/>
-        </w:rPr>
-        <w:t>,</w:t>
-      </w:r>
-      <w:r>
-        <w:rPr>
-          <w:rFonts w:asciiTheme="majorHAnsi" w:hAnsiTheme="majorHAnsi"/>
-          <w:sz w:val="24"/>
-          <w:szCs w:val="24"/>
-        </w:rPr>
-        <w:t xml:space="preserve"> but </w:t>
-      </w:r>
-      <w:r>
-        <w:rPr>
-          <w:rFonts w:asciiTheme="majorHAnsi" w:hAnsiTheme="majorHAnsi"/>
-          <w:sz w:val="24"/>
-          <w:szCs w:val="24"/>
-        </w:rPr>
-        <w:t xml:space="preserve">doing so </w:t>
-      </w:r>
-      <w:r>
-        <w:rPr>
-          <w:rFonts w:asciiTheme="majorHAnsi" w:hAnsiTheme="majorHAnsi"/>
-          <w:sz w:val="24"/>
-          <w:szCs w:val="24"/>
-        </w:rPr>
-        <w:t>creates a new RDD. You should also understand that RDDs do not understand anything about the structure of the records (except for key</w:t>
-      </w:r>
-      <w:r>
-        <w:rPr>
-          <w:rFonts w:asciiTheme="majorHAnsi" w:hAnsiTheme="majorHAnsi"/>
-          <w:sz w:val="24"/>
-          <w:szCs w:val="24"/>
-        </w:rPr>
-        <w:t xml:space="preserve"> </w:t>
-      </w:r>
-      <w:r>
-        <w:rPr>
-          <w:rFonts w:asciiTheme="majorHAnsi" w:hAnsiTheme="majorHAnsi"/>
-          <w:sz w:val="24"/>
-          <w:szCs w:val="24"/>
-        </w:rPr>
-        <w:t>value structures</w:t>
-      </w:r>
-      <w:r>
-        <w:rPr>
-          <w:rFonts w:asciiTheme="majorHAnsi" w:hAnsiTheme="majorHAnsi"/>
-          <w:sz w:val="24"/>
-          <w:szCs w:val="24"/>
-        </w:rPr>
-        <w:t>,</w:t>
-      </w:r>
-      <w:r>
-        <w:rPr>
-          <w:rFonts w:asciiTheme="majorHAnsi" w:hAnsiTheme="majorHAnsi"/>
-          <w:sz w:val="24"/>
-          <w:szCs w:val="24"/>
-        </w:rPr>
-        <w:t xml:space="preserve"> which we discuss in the next section). But you can store any Python structure that seems useful in an RDD.</w:t>
-      </w:r>
-    </w:p>
-    <w:p>
-      <w:pPr>
-        <w:pStyle w:val="normal0"/>
-      </w:pPr>
-    </w:p>
-    <w:p>
-      <w:pPr>
-        <w:pStyle w:val="Heading1"/>
-      </w:pPr>
-      <w:r>
-        <w:t>Step</w:t>
-      </w:r>
-      <w:r>
-        <w:t xml:space="preserve"> </w:t>
-      </w:r>
-      <w:r>
-        <w:t>4</w:t>
-      </w:r>
-      <w:r>
-        <w:t>. Key</w:t>
-      </w:r>
-      <w:r>
-        <w:t xml:space="preserve"> V</w:t>
-      </w:r>
-      <w:r>
-        <w:t>alues</w:t>
-      </w:r>
-    </w:p>
-    <w:p>
-      <w:pPr>
-        <w:rPr>
-          <w:rFonts w:asciiTheme="majorHAnsi" w:hAnsiTheme="majorHAnsi"/>
-          <w:sz w:val="24"/>
-          <w:szCs w:val="24"/>
-        </w:rPr>
-      </w:pPr>
-      <w:r>
-        <w:rPr>
-          <w:rFonts w:asciiTheme="majorHAnsi" w:hAnsiTheme="majorHAnsi"/>
-          <w:sz w:val="24"/>
-          <w:szCs w:val="24"/>
-        </w:rPr>
-        <w:t xml:space="preserve">An important structure in </w:t>
-      </w:r>
-      <w:r>
-        <w:rPr>
-          <w:rFonts w:asciiTheme="majorHAnsi" w:hAnsiTheme="majorHAnsi"/>
-          <w:sz w:val="24"/>
-          <w:szCs w:val="24"/>
-        </w:rPr>
-        <w:t xml:space="preserve">Spark </w:t>
-      </w:r>
-      <w:r>
-        <w:rPr>
-          <w:rFonts w:asciiTheme="majorHAnsi" w:hAnsiTheme="majorHAnsi"/>
-          <w:sz w:val="24"/>
-          <w:szCs w:val="24"/>
-        </w:rPr>
-        <w:t xml:space="preserve">is called </w:t>
-      </w:r>
-      <w:r>
-        <w:rPr>
-          <w:rFonts w:asciiTheme="majorHAnsi" w:hAnsiTheme="majorHAnsi"/>
-          <w:sz w:val="24"/>
-          <w:szCs w:val="24"/>
-        </w:rPr>
-        <w:t xml:space="preserve">a </w:t>
-      </w:r>
-      <w:r>
-        <w:rPr>
-          <w:rFonts w:asciiTheme="majorHAnsi" w:hAnsiTheme="majorHAnsi"/>
-          <w:sz w:val="24"/>
-          <w:szCs w:val="24"/>
-        </w:rPr>
-        <w:t>k</w:t>
-      </w:r>
-      <w:r>
-        <w:rPr>
-          <w:rFonts w:asciiTheme="majorHAnsi" w:hAnsiTheme="majorHAnsi"/>
-          <w:sz w:val="24"/>
-          <w:szCs w:val="24"/>
-        </w:rPr>
-        <w:t xml:space="preserve">ey </w:t>
-      </w:r>
-      <w:r>
-        <w:rPr>
-          <w:rFonts w:asciiTheme="majorHAnsi" w:hAnsiTheme="majorHAnsi"/>
-          <w:sz w:val="24"/>
-          <w:szCs w:val="24"/>
-        </w:rPr>
-        <w:t>v</w:t>
-      </w:r>
-      <w:r>
-        <w:rPr>
-          <w:rFonts w:asciiTheme="majorHAnsi" w:hAnsiTheme="majorHAnsi"/>
-          <w:sz w:val="24"/>
-          <w:szCs w:val="24"/>
-        </w:rPr>
-        <w:t xml:space="preserve">alue </w:t>
-      </w:r>
-      <w:r>
-        <w:rPr>
-          <w:rFonts w:asciiTheme="majorHAnsi" w:hAnsiTheme="majorHAnsi"/>
-          <w:sz w:val="24"/>
-          <w:szCs w:val="24"/>
-        </w:rPr>
-        <w:t xml:space="preserve">pair. In Python </w:t>
-      </w:r>
-      <w:r>
-        <w:rPr>
-          <w:rFonts w:asciiTheme="majorHAnsi" w:hAnsiTheme="majorHAnsi"/>
-          <w:sz w:val="24"/>
-          <w:szCs w:val="24"/>
-        </w:rPr>
-        <w:t xml:space="preserve">these </w:t>
-      </w:r>
-      <w:r>
-        <w:rPr>
-          <w:rFonts w:asciiTheme="majorHAnsi" w:hAnsiTheme="majorHAnsi"/>
-          <w:sz w:val="24"/>
-          <w:szCs w:val="24"/>
-        </w:rPr>
-        <w:t>are represented as Python tuples. A tuple is an immutable sequence of elements of various types.</w:t>
-      </w:r>
-    </w:p>
-    <w:p>
-      <w:pPr>
-        <w:pStyle w:val="normal0"/>
-      </w:pPr>
-    </w:p>
-    <w:p>
-      <w:pPr>
-        <w:rPr>
-          <w:rFonts w:asciiTheme="majorHAnsi" w:hAnsiTheme="majorHAnsi"/>
-          <w:sz w:val="24"/>
-          <w:szCs w:val="24"/>
-        </w:rPr>
-      </w:pPr>
-      <w:r>
-        <w:rPr>
-          <w:rFonts w:asciiTheme="majorHAnsi" w:hAnsiTheme="majorHAnsi"/>
-          <w:sz w:val="24"/>
-          <w:szCs w:val="24"/>
-        </w:rPr>
-        <w:t>You can create a new RDD consisting of tuples using the following operation:</w:t>
-      </w:r>
-    </w:p>
-    <w:p>
-      <w:pPr>
-        <w:pStyle w:val="normal0"/>
-      </w:pPr>
-    </w:p>
-    <w:p>
-      <w:pPr>
-        <w:pStyle w:val="code"/>
-      </w:pPr>
-      <w:r>
-        <w:t>&gt;&gt;&gt; narcoticsCrimeTuples = narcoticsCrimes.map(lambda x: (x.split(",")[0], x))</w:t>
-      </w:r>
-    </w:p>
-    <w:p>
-      <w:pPr>
-        <w:pStyle w:val="code"/>
-      </w:pPr>
-    </w:p>
-    <w:p>
-      <w:pPr>
-        <w:rPr>
-          <w:rFonts w:asciiTheme="majorHAnsi" w:hAnsiTheme="majorHAnsi"/>
-          <w:sz w:val="24"/>
-          <w:szCs w:val="24"/>
-        </w:rPr>
-      </w:pPr>
-      <w:r>
-        <w:rPr>
-          <w:rFonts w:asciiTheme="majorHAnsi" w:hAnsiTheme="majorHAnsi"/>
-          <w:sz w:val="24"/>
-          <w:szCs w:val="24"/>
-        </w:rPr>
-        <w:t>You can check that the number of tuples is the same as the number of records in the data.</w:t>
-      </w:r>
-    </w:p>
-    <w:p/>
-    <w:p>
-      <w:pPr>
-        <w:pStyle w:val="code"/>
-      </w:pPr>
-      <w:r>
-        <w:t>&gt;&gt;&gt; narcoticsCrimeTuples.count()</w:t>
-      </w:r>
-    </w:p>
-    <w:p>
-      <w:pPr>
-        <w:pStyle w:val="code"/>
-      </w:pPr>
-    </w:p>
-    <w:p>
-      <w:pPr>
-        <w:rPr>
-          <w:rFonts w:asciiTheme="majorHAnsi" w:hAnsiTheme="majorHAnsi"/>
-          <w:sz w:val="24"/>
-          <w:szCs w:val="24"/>
-        </w:rPr>
-      </w:pPr>
-      <w:r>
-        <w:rPr>
-          <w:rFonts w:asciiTheme="majorHAnsi" w:hAnsiTheme="majorHAnsi"/>
-          <w:sz w:val="24"/>
-          <w:szCs w:val="24"/>
-        </w:rPr>
-        <w:t xml:space="preserve">This operation </w:t>
-      </w:r>
-      <w:r>
-        <w:rPr>
-          <w:rFonts w:asciiTheme="majorHAnsi" w:hAnsiTheme="majorHAnsi"/>
-          <w:sz w:val="24"/>
-          <w:szCs w:val="24"/>
-        </w:rPr>
-        <w:t>takes the first element and makes it a key</w:t>
-      </w:r>
-      <w:r>
-        <w:rPr>
-          <w:rFonts w:asciiTheme="majorHAnsi" w:hAnsiTheme="majorHAnsi"/>
-          <w:sz w:val="24"/>
-          <w:szCs w:val="24"/>
-        </w:rPr>
-        <w:t>,</w:t>
-      </w:r>
-      <w:r>
-        <w:rPr>
-          <w:rFonts w:asciiTheme="majorHAnsi" w:hAnsiTheme="majorHAnsi"/>
-          <w:sz w:val="24"/>
-          <w:szCs w:val="24"/>
-        </w:rPr>
-        <w:t xml:space="preserve"> and the rest </w:t>
-      </w:r>
-      <w:r>
-        <w:rPr>
-          <w:rFonts w:asciiTheme="majorHAnsi" w:hAnsiTheme="majorHAnsi"/>
-          <w:sz w:val="24"/>
-          <w:szCs w:val="24"/>
-        </w:rPr>
-        <w:t>o</w:t>
-      </w:r>
-      <w:r>
-        <w:rPr>
-          <w:rFonts w:asciiTheme="majorHAnsi" w:hAnsiTheme="majorHAnsi"/>
-          <w:sz w:val="24"/>
-          <w:szCs w:val="24"/>
-        </w:rPr>
-        <w:t xml:space="preserve">f the row becomes the value part of the tuple. </w:t>
-      </w:r>
-      <w:r>
-        <w:rPr>
-          <w:rFonts w:asciiTheme="majorHAnsi" w:hAnsiTheme="majorHAnsi"/>
-          <w:sz w:val="24"/>
-          <w:szCs w:val="24"/>
-        </w:rPr>
-        <w:t>You can examine the tuple using the following operation:</w:t>
-      </w:r>
-    </w:p>
-    <w:p>
-      <w:pPr>
-        <w:pStyle w:val="normal0"/>
-      </w:pPr>
-    </w:p>
-    <w:p>
-      <w:pPr>
-        <w:pStyle w:val="code"/>
-      </w:pPr>
-      <w:r>
-        <w:t>&gt;&gt;&gt; narcoticsCrimeTuples.first()</w:t>
-      </w:r>
-    </w:p>
-    <w:p>
-      <w:pPr>
-        <w:pStyle w:val="normal0"/>
-      </w:pPr>
-    </w:p>
-    <w:p>
-      <w:pPr>
-        <w:rPr>
-          <w:rFonts w:asciiTheme="majorHAnsi" w:hAnsiTheme="majorHAnsi"/>
-          <w:sz w:val="24"/>
-          <w:szCs w:val="24"/>
-        </w:rPr>
-      </w:pPr>
-      <w:r>
-        <w:rPr>
-          <w:rFonts w:asciiTheme="majorHAnsi" w:hAnsiTheme="majorHAnsi"/>
-          <w:sz w:val="24"/>
-          <w:szCs w:val="24"/>
-        </w:rPr>
-        <w:t>And you can check it out using these RDD and Python functions.</w:t>
-      </w:r>
-    </w:p>
-    <w:p>
-      <w:pPr>
-        <w:rPr>
-          <w:rFonts w:asciiTheme="majorHAnsi" w:hAnsiTheme="majorHAnsi"/>
-          <w:sz w:val="24"/>
-          <w:szCs w:val="24"/>
-        </w:rPr>
-      </w:pPr>
-      <w:r>
-        <w:rPr>
-          <w:rFonts w:asciiTheme="majorHAnsi" w:hAnsiTheme="majorHAnsi"/>
-          <w:sz w:val="24"/>
-          <w:szCs w:val="24"/>
-        </w:rPr>
-        <w:t>Get the first tuple:</w:t>
-      </w:r>
-    </w:p>
-    <w:p>
-      <w:pPr>
-        <w:pStyle w:val="normal0"/>
-      </w:pPr>
-    </w:p>
-    <w:p>
-      <w:pPr>
-        <w:pStyle w:val="code"/>
-      </w:pPr>
-      <w:r>
-        <w:t>&gt;&gt;&gt; firstTuple=narcoticsCrimeTuples.first()</w:t>
-      </w:r>
-    </w:p>
-    <w:p>
-      <w:pPr>
-        <w:pStyle w:val="normal0"/>
-      </w:pPr>
-    </w:p>
-    <w:p>
-      <w:pPr>
-        <w:rPr>
-          <w:rFonts w:asciiTheme="majorHAnsi" w:hAnsiTheme="majorHAnsi"/>
-          <w:sz w:val="24"/>
-          <w:szCs w:val="24"/>
-        </w:rPr>
-      </w:pPr>
-      <w:r>
-        <w:rPr>
-          <w:rFonts w:asciiTheme="majorHAnsi" w:hAnsiTheme="majorHAnsi"/>
-          <w:sz w:val="24"/>
-          <w:szCs w:val="24"/>
-        </w:rPr>
         <w:t>How many elements do you have in the tuple?</w:t>
       </w:r>
     </w:p>
@@ -9562,6 +9619,7 @@
           <w:sz w:val="24"/>
           <w:szCs w:val="24"/>
         </w:rPr>
+        <w:lastRenderedPageBreak/>
         <w:t xml:space="preserve">Spark SQL can be used directly from </w:t>
       </w:r>
       <w:r>
@@ -9642,16 +9700,7 @@
           <w:sz w:val="24"/>
           <w:szCs w:val="24"/>
         </w:rPr>
-        <w:t xml:space="preserve"> you need </w:t>
-      </w:r>
-      <w:r>
-        <w:rPr>
-          <w:rFonts w:asciiTheme="majorHAnsi" w:hAnsiTheme="majorHAnsi"/>
-          <w:sz w:val="24"/>
-          <w:szCs w:val="24"/>
-        </w:rPr>
-        <w:lastRenderedPageBreak/>
-        <w:t>create a special Spark SQL context. With the Spark SQL CLI</w:t>
+        <w:t xml:space="preserve"> you need create a special Spark SQL context. With the Spark SQL CLI</w:t>
       </w:r>
       <w:r>
         <w:rPr>
@@ -9999,8 +10048,8 @@
       <w:pPr>
         <w:pStyle w:val="Heading1"/>
       </w:pPr>
-      <w:bookmarkStart w:id="3" w:name="h.83ucik182l58" w:colFirst="0" w:colLast="0"/>
-      <w:bookmarkEnd w:id="3"/>
+      <w:bookmarkStart w:id="2" w:name="h.83ucik182l58" w:colFirst="0" w:colLast="0"/>
+      <w:bookmarkEnd w:id="2"/>
       <w:r>
         <w:t>Step</w:t>
       </w:r>
@@ -10378,7 +10427,6 @@
         <w:pStyle w:val="code"/>
       </w:pPr>
       <w:r>
-        <w:lastRenderedPageBreak/>
         <w:t xml:space="preserve">(DATETIME varchar(500), </w:t>
       </w:r>
     </w:p>
@@ -10498,8 +10546,10 @@
           <w:sz w:val="24"/>
           <w:szCs w:val="24"/>
         </w:rPr>
-        <w:t>.</w:t>
-      </w:r>
+        <w:t xml:space="preserve"> and should have been cloned with the data directory.</w:t>
+      </w:r>
+      <w:bookmarkStart w:id="3" w:name="_GoBack"/>
+      <w:bookmarkEnd w:id="3"/>
     </w:p>
     <w:p>
       <w:pPr>
@@ -11019,6 +11069,7 @@
           <w:sz w:val="24"/>
           <w:szCs w:val="24"/>
         </w:rPr>
+        <w:lastRenderedPageBreak/>
         <w:t>Using Spark SQL you can use a number of SQL command</w:t>
       </w:r>
       <w:r>
@@ -11638,6 +11689,7 @@
           <w:sz w:val="24"/>
           <w:szCs w:val="24"/>
         </w:rPr>
+        <w:lastRenderedPageBreak/>
         <w:t>Read the weblog data into an RDD.</w:t>
       </w:r>
       <w:r>
@@ -15379,7 +15431,7 @@
         <w:rStyle w:val="PageNumber"/>
         <w:noProof/>
       </w:rPr>
-      <w:t>1</w:t>
+      <w:t>13</w:t>
     </w:r>
     <w:r>
       <w:rPr>

</xml_diff>